<commit_message>
merge and fix conflict
</commit_message>
<xml_diff>
--- a/Nhom16.docx
+++ b/Nhom16.docx
@@ -411,36 +411,123 @@
     </w:p>
     <w:p>
       <w:pPr>
-        <w:rPr>
-          <w:rFonts w:ascii="Helvetica" w:hAnsi="Helvetica" w:cs="Helvetica"/>
-          <w:color w:val="8A8D91"/>
-          <w:sz w:val="18"/>
-          <w:szCs w:val="18"/>
-          <w:shd w:val="clear" w:color="auto" w:fill="FFFFFF"/>
-        </w:rPr>
-      </w:pPr>
-    </w:p>
-    <w:p>
-      <w:pPr>
-        <w:rPr>
-          <w:rFonts w:ascii="Helvetica" w:hAnsi="Helvetica" w:cs="Helvetica"/>
-          <w:color w:val="8A8D91"/>
-          <w:sz w:val="18"/>
-          <w:szCs w:val="18"/>
-          <w:shd w:val="clear" w:color="auto" w:fill="FFFFFF"/>
-        </w:rPr>
-      </w:pPr>
-    </w:p>
-    <w:p>
-      <w:pPr>
-        <w:rPr>
-          <w:rFonts w:ascii="Helvetica" w:hAnsi="Helvetica" w:cs="Helvetica"/>
-          <w:color w:val="8A8D91"/>
-          <w:sz w:val="18"/>
-          <w:szCs w:val="18"/>
-          <w:shd w:val="clear" w:color="auto" w:fill="FFFFFF"/>
-        </w:rPr>
-      </w:pPr>
+        <w:pStyle w:val="ListParagraph"/>
+        <w:numPr>
+          <w:ilvl w:val="0"/>
+          <w:numId w:val="38"/>
+        </w:numPr>
+        <w:ind w:left="4500"/>
+        <w:jc w:val="both"/>
+        <w:rPr>
+          <w:rFonts w:ascii="Times New Roman" w:hAnsi="Times New Roman" w:cs="Times New Roman"/>
+          <w:sz w:val="28"/>
+          <w:szCs w:val="28"/>
+        </w:rPr>
+      </w:pPr>
+      <w:r>
+        <w:rPr>
+          <w:rFonts w:ascii="Times New Roman" w:hAnsi="Times New Roman" w:cs="Times New Roman"/>
+          <w:sz w:val="28"/>
+          <w:szCs w:val="28"/>
+        </w:rPr>
+        <w:t>2001216112</w:t>
+      </w:r>
+      <w:r>
+        <w:rPr>
+          <w:rFonts w:ascii="Times New Roman" w:hAnsi="Times New Roman" w:cs="Times New Roman"/>
+          <w:sz w:val="28"/>
+          <w:szCs w:val="28"/>
+        </w:rPr>
+        <w:t xml:space="preserve"> – </w:t>
+      </w:r>
+      <w:r>
+        <w:rPr>
+          <w:rFonts w:ascii="Times New Roman" w:hAnsi="Times New Roman" w:cs="Times New Roman"/>
+          <w:sz w:val="28"/>
+          <w:szCs w:val="28"/>
+        </w:rPr>
+        <w:t>Trương Ngọc Sơn</w:t>
+      </w:r>
+    </w:p>
+    <w:p>
+      <w:pPr>
+        <w:pStyle w:val="ListParagraph"/>
+        <w:numPr>
+          <w:ilvl w:val="0"/>
+          <w:numId w:val="38"/>
+        </w:numPr>
+        <w:ind w:left="4500"/>
+        <w:jc w:val="both"/>
+        <w:rPr>
+          <w:rFonts w:ascii="Times New Roman" w:hAnsi="Times New Roman" w:cs="Times New Roman"/>
+          <w:sz w:val="28"/>
+          <w:szCs w:val="28"/>
+        </w:rPr>
+      </w:pPr>
+      <w:r>
+        <w:rPr>
+          <w:rFonts w:ascii="Times New Roman" w:hAnsi="Times New Roman" w:cs="Times New Roman"/>
+          <w:sz w:val="28"/>
+          <w:szCs w:val="28"/>
+        </w:rPr>
+        <w:t>2001216181</w:t>
+      </w:r>
+      <w:r>
+        <w:rPr>
+          <w:rFonts w:ascii="Times New Roman" w:hAnsi="Times New Roman" w:cs="Times New Roman"/>
+          <w:sz w:val="28"/>
+          <w:szCs w:val="28"/>
+        </w:rPr>
+        <w:t xml:space="preserve"> – </w:t>
+      </w:r>
+      <w:r>
+        <w:rPr>
+          <w:rFonts w:ascii="Times New Roman" w:hAnsi="Times New Roman" w:cs="Times New Roman"/>
+          <w:sz w:val="28"/>
+          <w:szCs w:val="28"/>
+        </w:rPr>
+        <w:t>Ngô Trường Thịnh</w:t>
+      </w:r>
+    </w:p>
+    <w:p>
+      <w:pPr>
+        <w:pStyle w:val="ListParagraph"/>
+        <w:numPr>
+          <w:ilvl w:val="0"/>
+          <w:numId w:val="38"/>
+        </w:numPr>
+        <w:ind w:left="4500"/>
+        <w:jc w:val="both"/>
+        <w:rPr>
+          <w:rFonts w:ascii="Times New Roman" w:hAnsi="Times New Roman" w:cs="Times New Roman"/>
+          <w:sz w:val="28"/>
+          <w:szCs w:val="28"/>
+        </w:rPr>
+      </w:pPr>
+      <w:r>
+        <w:rPr>
+          <w:rFonts w:ascii="Times New Roman" w:hAnsi="Times New Roman" w:cs="Times New Roman"/>
+          <w:sz w:val="28"/>
+          <w:szCs w:val="28"/>
+        </w:rPr>
+        <w:t>2001215830</w:t>
+      </w:r>
+      <w:r>
+        <w:rPr>
+          <w:rFonts w:ascii="Times New Roman" w:hAnsi="Times New Roman" w:cs="Times New Roman"/>
+          <w:sz w:val="28"/>
+          <w:szCs w:val="28"/>
+        </w:rPr>
+        <w:t xml:space="preserve"> – </w:t>
+      </w:r>
+      <w:r>
+        <w:rPr>
+          <w:rFonts w:ascii="Times New Roman" w:hAnsi="Times New Roman" w:cs="Times New Roman"/>
+          <w:sz w:val="28"/>
+          <w:szCs w:val="28"/>
+        </w:rPr>
+        <w:t>Trương Quốc Huy</w:t>
+      </w:r>
     </w:p>
     <w:p>
       <w:pPr>
@@ -1539,8 +1626,10 @@
         <w:pStyle w:val="noidung0"/>
         <w:jc w:val="center"/>
       </w:pPr>
-      <w:bookmarkStart w:id="4" w:name="_GoBack"/>
-      <w:r>
+      <w:r>
+        <w:rPr>
+          <w:noProof/>
+        </w:rPr>
         <w:drawing>
           <wp:inline distT="0" distB="0" distL="0" distR="0" wp14:anchorId="7D970087" wp14:editId="79AAE687">
             <wp:extent cx="3238781" cy="4214225"/>
@@ -1577,17 +1666,16 @@
           </wp:inline>
         </w:drawing>
       </w:r>
+    </w:p>
+    <w:p>
+      <w:pPr>
+        <w:pStyle w:val="Muc11"/>
+      </w:pPr>
+      <w:bookmarkStart w:id="4" w:name="_Toc179457388"/>
+      <w:r>
+        <w:t>Xây dựng cơ sở dữ liệu dựa vào mô hình đã thiết kế</w:t>
+      </w:r>
       <w:bookmarkEnd w:id="4"/>
-    </w:p>
-    <w:p>
-      <w:pPr>
-        <w:pStyle w:val="Muc11"/>
-      </w:pPr>
-      <w:bookmarkStart w:id="5" w:name="_Toc179457388"/>
-      <w:r>
-        <w:t>Xây dựng cơ sở dữ liệu dựa vào mô hình đã thiết kế</w:t>
-      </w:r>
-      <w:bookmarkEnd w:id="5"/>
     </w:p>
     <w:p>
       <w:pPr>
@@ -2756,51 +2844,51 @@
       <w:pPr>
         <w:pStyle w:val="Chuong"/>
       </w:pPr>
-      <w:bookmarkStart w:id="6" w:name="_Toc179457389"/>
+      <w:bookmarkStart w:id="5" w:name="_Toc179457389"/>
       <w:r>
         <w:t>KHAI THÁC DỮ LIỆU</w:t>
       </w:r>
+      <w:bookmarkEnd w:id="5"/>
+    </w:p>
+    <w:p>
+      <w:pPr>
+        <w:pStyle w:val="Muc11"/>
+      </w:pPr>
+      <w:bookmarkStart w:id="6" w:name="_Toc179457390"/>
+      <w:r>
+        <w:t>Các y</w:t>
+      </w:r>
+      <w:r>
+        <w:t>êu cầ</w:t>
+      </w:r>
+      <w:r>
+        <w:t>u khai thác d</w:t>
+      </w:r>
+      <w:r>
+        <w:t>ữ liệ</w:t>
+      </w:r>
+      <w:r>
+        <w:t xml:space="preserve">u và </w:t>
+      </w:r>
+      <w:r>
+        <w:t>l</w:t>
+      </w:r>
+      <w:r>
+        <w:t>ệ</w:t>
+      </w:r>
+      <w:r>
+        <w:t>nh t</w:t>
+      </w:r>
+      <w:r>
+        <w:t>ruy vấ</w:t>
+      </w:r>
+      <w:r>
+        <w:t>n t</w:t>
+      </w:r>
+      <w:r>
+        <w:t>ương ứng</w:t>
+      </w:r>
       <w:bookmarkEnd w:id="6"/>
-    </w:p>
-    <w:p>
-      <w:pPr>
-        <w:pStyle w:val="Muc11"/>
-      </w:pPr>
-      <w:bookmarkStart w:id="7" w:name="_Toc179457390"/>
-      <w:r>
-        <w:t>Các y</w:t>
-      </w:r>
-      <w:r>
-        <w:t>êu cầ</w:t>
-      </w:r>
-      <w:r>
-        <w:t>u khai thác d</w:t>
-      </w:r>
-      <w:r>
-        <w:t>ữ liệ</w:t>
-      </w:r>
-      <w:r>
-        <w:t xml:space="preserve">u và </w:t>
-      </w:r>
-      <w:r>
-        <w:t>l</w:t>
-      </w:r>
-      <w:r>
-        <w:t>ệ</w:t>
-      </w:r>
-      <w:r>
-        <w:t>nh t</w:t>
-      </w:r>
-      <w:r>
-        <w:t>ruy vấ</w:t>
-      </w:r>
-      <w:r>
-        <w:t>n t</w:t>
-      </w:r>
-      <w:r>
-        <w:t>ương ứng</w:t>
-      </w:r>
-      <w:bookmarkEnd w:id="7"/>
     </w:p>
     <w:p>
       <w:pPr>
@@ -3193,11 +3281,11 @@
       <w:pPr>
         <w:pStyle w:val="Muc11"/>
       </w:pPr>
-      <w:bookmarkStart w:id="8" w:name="_Toc179457391"/>
+      <w:bookmarkStart w:id="7" w:name="_Toc179457391"/>
       <w:r>
         <w:t>Sao lưu và phục hồi cơ sở dữ liệu</w:t>
       </w:r>
-      <w:bookmarkEnd w:id="8"/>
+      <w:bookmarkEnd w:id="7"/>
     </w:p>
     <w:p>
       <w:pPr>
@@ -3226,17 +3314,232 @@
         <w:pStyle w:val="noidung0"/>
       </w:pPr>
       <w:r>
-        <w:t xml:space="preserve">neo4j-admin dump --database=neo4j &gt; </w:t>
+        <w:t>Để sao lưu cơ sở dữ liệu Neo4j, bạn có thể sử dụng lệnh sau trong terminal hoặc command prompt:</w:t>
+      </w:r>
+    </w:p>
+    <w:p>
+      <w:pPr>
+        <w:pStyle w:val="noidung0"/>
+        <w:rPr>
+          <w:b/>
+        </w:rPr>
+      </w:pPr>
+      <w:r>
+        <w:rPr>
+          <w:b/>
+        </w:rPr>
+        <w:t>neo4j-admin database dump neo4j --to-path="D:\neo4j_backup" –verbose</w:t>
+      </w:r>
+    </w:p>
+    <w:p>
+      <w:pPr>
+        <w:pStyle w:val="noidung0"/>
+      </w:pPr>
+      <w:r>
+        <w:t>Giải thích các tham số:</w:t>
+      </w:r>
+    </w:p>
+    <w:p>
+      <w:pPr>
+        <w:pStyle w:val="-"/>
+      </w:pPr>
+      <w:r>
+        <w:t>neo4j-admin database dump: Đây là lệnh để tạo bản sao lưu (dump) cơ sở dữ liệu.</w:t>
+      </w:r>
+    </w:p>
+    <w:p>
+      <w:pPr>
+        <w:pStyle w:val="-"/>
+      </w:pPr>
+      <w:r>
+        <w:t>neo4j: Đây là tên cơ sở dữ liệu mà bạn muốn sao lưu (thông thường là neo4j).</w:t>
+      </w:r>
+    </w:p>
+    <w:p>
+      <w:pPr>
+        <w:pStyle w:val="-"/>
+      </w:pPr>
+      <w:r>
+        <w:t>--to-path="D:\neo4j_backup": Chỉ định đường dẫn nơi</w:t>
+      </w:r>
+      <w:r>
+        <w:t xml:space="preserve"> bạn muốn lưu bản sao lưu (</w:t>
       </w:r>
       <w:proofErr w:type="gramStart"/>
       <w:r>
-        <w:t>backup.dump</w:t>
+        <w:t>file</w:t>
+      </w:r>
+      <w:r>
+        <w:t>.dump</w:t>
       </w:r>
       <w:proofErr w:type="gramEnd"/>
+      <w:r>
+        <w:t>).</w:t>
+      </w:r>
     </w:p>
     <w:p>
       <w:pPr>
         <w:pStyle w:val="-"/>
+      </w:pPr>
+      <w:r>
+        <w:t>--verbose: Tùy chọn này sẽ cung cấp thông tin chi tiết về quá trình thực hiện.</w:t>
+      </w:r>
+    </w:p>
+    <w:p>
+      <w:pPr>
+        <w:pStyle w:val="noidung0"/>
+      </w:pPr>
+      <w:r>
+        <w:rPr>
+          <w:noProof/>
+        </w:rPr>
+        <w:drawing>
+          <wp:anchor distT="0" distB="0" distL="114300" distR="114300" simplePos="0" relativeHeight="251659264" behindDoc="0" locked="0" layoutInCell="1" allowOverlap="1" wp14:anchorId="3A1FB792" wp14:editId="6DD2235E">
+            <wp:simplePos x="0" y="0"/>
+            <wp:positionH relativeFrom="margin">
+              <wp:align>left</wp:align>
+            </wp:positionH>
+            <wp:positionV relativeFrom="paragraph">
+              <wp:posOffset>285750</wp:posOffset>
+            </wp:positionV>
+            <wp:extent cx="6298565" cy="2270760"/>
+            <wp:effectExtent l="0" t="0" r="6985" b="0"/>
+            <wp:wrapTopAndBottom/>
+            <wp:docPr id="2" name="Picture 2"/>
+            <wp:cNvGraphicFramePr>
+              <a:graphicFrameLocks xmlns:a="http://schemas.openxmlformats.org/drawingml/2006/main" noChangeAspect="1"/>
+            </wp:cNvGraphicFramePr>
+            <a:graphic xmlns:a="http://schemas.openxmlformats.org/drawingml/2006/main">
+              <a:graphicData uri="http://schemas.openxmlformats.org/drawingml/2006/picture">
+                <pic:pic xmlns:pic="http://schemas.openxmlformats.org/drawingml/2006/picture">
+                  <pic:nvPicPr>
+                    <pic:cNvPr id="1" name=""/>
+                    <pic:cNvPicPr/>
+                  </pic:nvPicPr>
+                  <pic:blipFill>
+                    <a:blip r:embed="rId10" cstate="print">
+                      <a:extLst>
+                        <a:ext uri="{28A0092B-C50C-407E-A947-70E740481C1C}">
+                          <a14:useLocalDpi xmlns:a14="http://schemas.microsoft.com/office/drawing/2010/main" val="0"/>
+                        </a:ext>
+                      </a:extLst>
+                    </a:blip>
+                    <a:stretch>
+                      <a:fillRect/>
+                    </a:stretch>
+                  </pic:blipFill>
+                  <pic:spPr>
+                    <a:xfrm>
+                      <a:off x="0" y="0"/>
+                      <a:ext cx="6298565" cy="2270760"/>
+                    </a:xfrm>
+                    <a:prstGeom prst="rect">
+                      <a:avLst/>
+                    </a:prstGeom>
+                  </pic:spPr>
+                </pic:pic>
+              </a:graphicData>
+            </a:graphic>
+            <wp14:sizeRelH relativeFrom="margin">
+              <wp14:pctWidth>0</wp14:pctWidth>
+            </wp14:sizeRelH>
+            <wp14:sizeRelV relativeFrom="margin">
+              <wp14:pctHeight>0</wp14:pctHeight>
+            </wp14:sizeRelV>
+          </wp:anchor>
+        </w:drawing>
+      </w:r>
+      <w:r>
+        <w:t>Ví dụ về kết quả sau khi sao lưu thành công:</w:t>
+      </w:r>
+    </w:p>
+    <w:p>
+      <w:pPr>
+        <w:pStyle w:val="noidung0"/>
+      </w:pPr>
+    </w:p>
+    <w:p>
+      <w:pPr>
+        <w:pStyle w:val="noidung0"/>
+      </w:pPr>
+    </w:p>
+    <w:p>
+      <w:pPr>
+        <w:pStyle w:val="noidung0"/>
+      </w:pPr>
+      <w:r>
+        <w:lastRenderedPageBreak/>
+        <w:t>File sẽ được lưu vào</w:t>
+      </w:r>
+      <w:r>
+        <w:rPr>
+          <w:noProof/>
+        </w:rPr>
+        <w:drawing>
+          <wp:anchor distT="0" distB="0" distL="114300" distR="114300" simplePos="0" relativeHeight="251661312" behindDoc="0" locked="0" layoutInCell="1" allowOverlap="1" wp14:anchorId="6DE38659" wp14:editId="4CA5FD91">
+            <wp:simplePos x="0" y="0"/>
+            <wp:positionH relativeFrom="margin">
+              <wp:posOffset>0</wp:posOffset>
+            </wp:positionH>
+            <wp:positionV relativeFrom="paragraph">
+              <wp:posOffset>288925</wp:posOffset>
+            </wp:positionV>
+            <wp:extent cx="5760085" cy="2118995"/>
+            <wp:effectExtent l="0" t="0" r="0" b="0"/>
+            <wp:wrapSquare wrapText="bothSides"/>
+            <wp:docPr id="4" name="Picture 4"/>
+            <wp:cNvGraphicFramePr>
+              <a:graphicFrameLocks xmlns:a="http://schemas.openxmlformats.org/drawingml/2006/main" noChangeAspect="1"/>
+            </wp:cNvGraphicFramePr>
+            <a:graphic xmlns:a="http://schemas.openxmlformats.org/drawingml/2006/main">
+              <a:graphicData uri="http://schemas.openxmlformats.org/drawingml/2006/picture">
+                <pic:pic xmlns:pic="http://schemas.openxmlformats.org/drawingml/2006/picture">
+                  <pic:nvPicPr>
+                    <pic:cNvPr id="1" name=""/>
+                    <pic:cNvPicPr/>
+                  </pic:nvPicPr>
+                  <pic:blipFill>
+                    <a:blip r:embed="rId11" cstate="print">
+                      <a:extLst>
+                        <a:ext uri="{28A0092B-C50C-407E-A947-70E740481C1C}">
+                          <a14:useLocalDpi xmlns:a14="http://schemas.microsoft.com/office/drawing/2010/main" val="0"/>
+                        </a:ext>
+                      </a:extLst>
+                    </a:blip>
+                    <a:stretch>
+                      <a:fillRect/>
+                    </a:stretch>
+                  </pic:blipFill>
+                  <pic:spPr>
+                    <a:xfrm>
+                      <a:off x="0" y="0"/>
+                      <a:ext cx="5760085" cy="2118995"/>
+                    </a:xfrm>
+                    <a:prstGeom prst="rect">
+                      <a:avLst/>
+                    </a:prstGeom>
+                  </pic:spPr>
+                </pic:pic>
+              </a:graphicData>
+            </a:graphic>
+          </wp:anchor>
+        </w:drawing>
+      </w:r>
+      <w:r>
+        <w:rPr>
+          <w:noProof/>
+        </w:rPr>
+        <w:t>:</w:t>
+      </w:r>
+    </w:p>
+    <w:p>
+      <w:pPr>
+        <w:pStyle w:val="noidung0"/>
+      </w:pPr>
+    </w:p>
+    <w:p>
+      <w:pPr>
+        <w:pStyle w:val="-"/>
         <w:rPr>
           <w:b/>
         </w:rPr>
@@ -3246,6 +3549,147 @@
           <w:b/>
         </w:rPr>
         <w:t>Phục hồi cơ sở dữ liệu từ bản sao lưu:</w:t>
+      </w:r>
+    </w:p>
+    <w:p>
+      <w:pPr>
+        <w:pStyle w:val="noidung0"/>
+        <w:rPr>
+          <w:b/>
+        </w:rPr>
+      </w:pPr>
+      <w:r>
+        <w:t>Để phục hồi cơ sở dữ liệu từ file dump, bạn có thể sử dụng lệnh sau:</w:t>
+      </w:r>
+    </w:p>
+    <w:p>
+      <w:pPr>
+        <w:pStyle w:val="noidung0"/>
+      </w:pPr>
+      <w:r>
+        <w:t>neo4j-admin database load neo4j --from-path="D:\neo4j_backup" --overwrite-destination=true</w:t>
+      </w:r>
+    </w:p>
+    <w:p>
+      <w:pPr>
+        <w:pStyle w:val="noidung0"/>
+      </w:pPr>
+      <w:r>
+        <w:t>Giải thích các tham số:</w:t>
+      </w:r>
+    </w:p>
+    <w:p>
+      <w:pPr>
+        <w:pStyle w:val="-"/>
+      </w:pPr>
+      <w:r>
+        <w:t>neo4j-admin database load: Đây là lệnh để nạp lại dữ liệu từ bản sao lưu vào cơ sở dữ liệu.</w:t>
+      </w:r>
+    </w:p>
+    <w:p>
+      <w:pPr>
+        <w:pStyle w:val="-"/>
+      </w:pPr>
+      <w:r>
+        <w:t>neo4j: Đây là tên cơ sở dữ liệu mà bạn muốn phục hồi.</w:t>
+      </w:r>
+    </w:p>
+    <w:p>
+      <w:pPr>
+        <w:pStyle w:val="-"/>
+      </w:pPr>
+      <w:r>
+        <w:t>--from-path="D:\neo4j_backup": Chỉ định đường dẫn tới thư mục chứ</w:t>
+      </w:r>
+      <w:r>
+        <w:t xml:space="preserve">a </w:t>
+      </w:r>
+      <w:proofErr w:type="gramStart"/>
+      <w:r>
+        <w:t>file</w:t>
+      </w:r>
+      <w:r>
+        <w:t>.dump</w:t>
+      </w:r>
+      <w:proofErr w:type="gramEnd"/>
+      <w:r>
+        <w:t xml:space="preserve"> để phục hồi.</w:t>
+      </w:r>
+    </w:p>
+    <w:p>
+      <w:pPr>
+        <w:pStyle w:val="-"/>
+      </w:pPr>
+      <w:r>
+        <w:t>--overwrite-destination=true: Tham số này cho phép ghi đè lên cơ sở dữ liệu hiện tại (nếu có). Đây là tham số quan trọng nếu bạn muốn phục hồi cơ sở dữ liệu với cùng tên.</w:t>
+      </w:r>
+    </w:p>
+    <w:p>
+      <w:pPr>
+        <w:pStyle w:val="-"/>
+      </w:pPr>
+      <w:r>
+        <w:rPr>
+          <w:noProof/>
+        </w:rPr>
+        <w:drawing>
+          <wp:anchor distT="0" distB="0" distL="114300" distR="114300" simplePos="0" relativeHeight="251663360" behindDoc="0" locked="0" layoutInCell="1" allowOverlap="1" wp14:anchorId="019ED595" wp14:editId="45747531">
+            <wp:simplePos x="0" y="0"/>
+            <wp:positionH relativeFrom="margin">
+              <wp:align>left</wp:align>
+            </wp:positionH>
+            <wp:positionV relativeFrom="paragraph">
+              <wp:posOffset>613410</wp:posOffset>
+            </wp:positionV>
+            <wp:extent cx="5989320" cy="609600"/>
+            <wp:effectExtent l="0" t="0" r="0" b="0"/>
+            <wp:wrapTopAndBottom/>
+            <wp:docPr id="3" name="Picture 3"/>
+            <wp:cNvGraphicFramePr>
+              <a:graphicFrameLocks xmlns:a="http://schemas.openxmlformats.org/drawingml/2006/main" noChangeAspect="1"/>
+            </wp:cNvGraphicFramePr>
+            <a:graphic xmlns:a="http://schemas.openxmlformats.org/drawingml/2006/main">
+              <a:graphicData uri="http://schemas.openxmlformats.org/drawingml/2006/picture">
+                <pic:pic xmlns:pic="http://schemas.openxmlformats.org/drawingml/2006/picture">
+                  <pic:nvPicPr>
+                    <pic:cNvPr id="1" name=""/>
+                    <pic:cNvPicPr/>
+                  </pic:nvPicPr>
+                  <pic:blipFill>
+                    <a:blip r:embed="rId12" cstate="print">
+                      <a:extLst>
+                        <a:ext uri="{28A0092B-C50C-407E-A947-70E740481C1C}">
+                          <a14:useLocalDpi xmlns:a14="http://schemas.microsoft.com/office/drawing/2010/main" val="0"/>
+                        </a:ext>
+                      </a:extLst>
+                    </a:blip>
+                    <a:stretch>
+                      <a:fillRect/>
+                    </a:stretch>
+                  </pic:blipFill>
+                  <pic:spPr>
+                    <a:xfrm>
+                      <a:off x="0" y="0"/>
+                      <a:ext cx="5989320" cy="609600"/>
+                    </a:xfrm>
+                    <a:prstGeom prst="rect">
+                      <a:avLst/>
+                    </a:prstGeom>
+                  </pic:spPr>
+                </pic:pic>
+              </a:graphicData>
+            </a:graphic>
+            <wp14:sizeRelH relativeFrom="margin">
+              <wp14:pctWidth>0</wp14:pctWidth>
+            </wp14:sizeRelH>
+            <wp14:sizeRelV relativeFrom="margin">
+              <wp14:pctHeight>0</wp14:pctHeight>
+            </wp14:sizeRelV>
+          </wp:anchor>
+        </w:drawing>
+      </w:r>
+      <w:r>
+        <w:t>Sau khi thực hiện lệnh, cơ sở dữ liệu sẽ được khôi phục từ file dump và sẵn sàng để sử dụng. Ví dụ về kết quả khi quá trình phục hồi thành công:</w:t>
       </w:r>
     </w:p>
     <w:p>
@@ -3257,21 +3701,12 @@
           <w:szCs w:val="22"/>
         </w:rPr>
       </w:pPr>
-      <w:r>
-        <w:t>neo4j-admin load --from=</w:t>
-      </w:r>
-      <w:proofErr w:type="gramStart"/>
-      <w:r>
-        <w:t>backup.dump</w:t>
-      </w:r>
-      <w:proofErr w:type="gramEnd"/>
-      <w:r>
-        <w:t xml:space="preserve"> --database=neo4j</w:t>
-      </w:r>
+      <w:bookmarkStart w:id="8" w:name="_GoBack"/>
+      <w:bookmarkEnd w:id="8"/>
     </w:p>
     <w:sectPr>
-      <w:headerReference w:type="default" r:id="rId10"/>
-      <w:footerReference w:type="default" r:id="rId11"/>
+      <w:headerReference w:type="default" r:id="rId13"/>
+      <w:footerReference w:type="default" r:id="rId14"/>
       <w:pgSz w:w="11906" w:h="16838" w:code="9"/>
       <w:pgMar w:top="1134" w:right="1134" w:bottom="1134" w:left="1701" w:header="567" w:footer="567" w:gutter="0"/>
       <w:pgBorders w:display="firstPage" w:offsetFrom="page">
@@ -3357,7 +3792,7 @@
           <w:rPr>
             <w:noProof/>
           </w:rPr>
-          <w:t>10</w:t>
+          <w:t>11</w:t>
         </w:r>
         <w:r>
           <w:rPr>
@@ -3443,7 +3878,7 @@
         <v:path o:extrusionok="f" gradientshapeok="t" o:connecttype="rect"/>
         <o:lock v:ext="edit" aspectratio="t"/>
       </v:shapetype>
-      <v:shape id="_x0000_i1050" type="#_x0000_t75" style="width:11.4pt;height:11.4pt" o:bullet="t">
+      <v:shape id="_x0000_i1061" type="#_x0000_t75" style="width:11.4pt;height:11.4pt" o:bullet="t">
         <v:imagedata r:id="rId1" o:title="mso9FBA"/>
       </v:shape>
     </w:pict>
@@ -9748,7 +10183,7 @@
 </file>
 
 <file path=customXml/itemProps1.xml><?xml version="1.0" encoding="utf-8"?>
-<ds:datastoreItem xmlns:ds="http://schemas.openxmlformats.org/officeDocument/2006/customXml" ds:itemID="{D54B1D9E-DA44-4AB4-A295-F9DFF49E8B08}">
+<ds:datastoreItem xmlns:ds="http://schemas.openxmlformats.org/officeDocument/2006/customXml" ds:itemID="{2FA99726-B048-4449-9DA9-E97DF2C91A76}">
   <ds:schemaRefs>
     <ds:schemaRef ds:uri="http://schemas.openxmlformats.org/officeDocument/2006/bibliography"/>
   </ds:schemaRefs>

</xml_diff>

<commit_message>
update file word and create export excel
</commit_message>
<xml_diff>
--- a/Nhom16.docx
+++ b/Nhom16.docx
@@ -1627,13 +1627,10 @@
         <w:jc w:val="center"/>
       </w:pPr>
       <w:r>
-        <w:rPr>
-          <w:noProof/>
-        </w:rPr>
         <w:drawing>
-          <wp:inline distT="0" distB="0" distL="0" distR="0" wp14:anchorId="7D970087" wp14:editId="79AAE687">
-            <wp:extent cx="3238781" cy="4214225"/>
-            <wp:effectExtent l="0" t="0" r="0" b="0"/>
+          <wp:inline distT="0" distB="0" distL="0" distR="0" wp14:anchorId="7AD7F0BA" wp14:editId="4A233827">
+            <wp:extent cx="3330229" cy="4320914"/>
+            <wp:effectExtent l="0" t="0" r="3810" b="3810"/>
             <wp:docPr id="1" name="Picture 1"/>
             <wp:cNvGraphicFramePr>
               <a:graphicFrameLocks xmlns:a="http://schemas.openxmlformats.org/drawingml/2006/main" noChangeAspect="1"/>
@@ -1654,7 +1651,7 @@
                   <pic:spPr>
                     <a:xfrm>
                       <a:off x="0" y="0"/>
-                      <a:ext cx="3238781" cy="4214225"/>
+                      <a:ext cx="3330229" cy="4320914"/>
                     </a:xfrm>
                     <a:prstGeom prst="rect">
                       <a:avLst/>
@@ -1730,11 +1727,11 @@
         <w:pStyle w:val="noidung0"/>
       </w:pPr>
       <w:r>
-        <w:t>(</w:t>
+        <w:t>(nguyen_van_</w:t>
       </w:r>
       <w:proofErr w:type="gramStart"/>
       <w:r>
-        <w:t>alice:Person</w:t>
+        <w:t>ngoc:Person</w:t>
       </w:r>
       <w:proofErr w:type="gramEnd"/>
       <w:r>
@@ -1746,7 +1743,7 @@
         <w:pStyle w:val="noidung0"/>
       </w:pPr>
       <w:r>
-        <w:t xml:space="preserve">    name: 'Alice',</w:t>
+        <w:t xml:space="preserve">    name: 'Nguyễn Văn Ngọc',</w:t>
       </w:r>
     </w:p>
     <w:p>
@@ -1762,31 +1759,31 @@
         <w:pStyle w:val="noidung0"/>
       </w:pPr>
       <w:r>
-        <w:t xml:space="preserve">    gender: 'Female',</w:t>
-      </w:r>
-    </w:p>
-    <w:p>
-      <w:pPr>
-        <w:pStyle w:val="noidung0"/>
-      </w:pPr>
-      <w:r>
-        <w:t xml:space="preserve">    address: '123 Main St',</w:t>
-      </w:r>
-    </w:p>
-    <w:p>
-      <w:pPr>
-        <w:pStyle w:val="noidung0"/>
-      </w:pPr>
-      <w:r>
-        <w:t xml:space="preserve">    phone_number: '123456789',</w:t>
-      </w:r>
-    </w:p>
-    <w:p>
-      <w:pPr>
-        <w:pStyle w:val="noidung0"/>
-      </w:pPr>
-      <w:r>
-        <w:t xml:space="preserve">    occupation: 'Teacher',</w:t>
+        <w:t xml:space="preserve">    gender: 'Nữ',</w:t>
+      </w:r>
+    </w:p>
+    <w:p>
+      <w:pPr>
+        <w:pStyle w:val="noidung0"/>
+      </w:pPr>
+      <w:r>
+        <w:t xml:space="preserve">    address: '123 Đường Nguyễn Trãi, Quận 1, TP. Hồ Chí Minh',</w:t>
+      </w:r>
+    </w:p>
+    <w:p>
+      <w:pPr>
+        <w:pStyle w:val="noidung0"/>
+      </w:pPr>
+      <w:r>
+        <w:t xml:space="preserve">    phone_number: '0901234567',</w:t>
+      </w:r>
+    </w:p>
+    <w:p>
+      <w:pPr>
+        <w:pStyle w:val="noidung0"/>
+      </w:pPr>
+      <w:r>
+        <w:t xml:space="preserve">    occupation: 'Giáo viên',</w:t>
       </w:r>
     </w:p>
     <w:p>
@@ -1811,11 +1808,11 @@
         <w:pStyle w:val="noidung0"/>
       </w:pPr>
       <w:r>
-        <w:t>(</w:t>
+        <w:t>(nguyen_van_</w:t>
       </w:r>
       <w:proofErr w:type="gramStart"/>
       <w:r>
-        <w:t>bob:Person</w:t>
+        <w:t>hai:Person</w:t>
       </w:r>
       <w:proofErr w:type="gramEnd"/>
       <w:r>
@@ -1827,7 +1824,7 @@
         <w:pStyle w:val="noidung0"/>
       </w:pPr>
       <w:r>
-        <w:t xml:space="preserve">    name: 'Bob',</w:t>
+        <w:t xml:space="preserve">    name: 'Nguyễn Văn Hải',</w:t>
       </w:r>
     </w:p>
     <w:p>
@@ -1843,31 +1840,31 @@
         <w:pStyle w:val="noidung0"/>
       </w:pPr>
       <w:r>
-        <w:t xml:space="preserve">    gender: 'Male',</w:t>
-      </w:r>
-    </w:p>
-    <w:p>
-      <w:pPr>
-        <w:pStyle w:val="noidung0"/>
-      </w:pPr>
-      <w:r>
-        <w:t xml:space="preserve">    address: '123 Main St',</w:t>
-      </w:r>
-    </w:p>
-    <w:p>
-      <w:pPr>
-        <w:pStyle w:val="noidung0"/>
-      </w:pPr>
-      <w:r>
-        <w:t xml:space="preserve">    phone_number: '987654321',</w:t>
-      </w:r>
-    </w:p>
-    <w:p>
-      <w:pPr>
-        <w:pStyle w:val="noidung0"/>
-      </w:pPr>
-      <w:r>
-        <w:t xml:space="preserve">    occupation: 'Engineer',</w:t>
+        <w:t xml:space="preserve">    gender: 'Nam',</w:t>
+      </w:r>
+    </w:p>
+    <w:p>
+      <w:pPr>
+        <w:pStyle w:val="noidung0"/>
+      </w:pPr>
+      <w:r>
+        <w:t xml:space="preserve">    address: '123 Đường Nguyễn Trãi, Quận 1, TP. Hồ Chí Minh',</w:t>
+      </w:r>
+    </w:p>
+    <w:p>
+      <w:pPr>
+        <w:pStyle w:val="noidung0"/>
+      </w:pPr>
+      <w:r>
+        <w:t xml:space="preserve">    phone_number: '0912345678',</w:t>
+      </w:r>
+    </w:p>
+    <w:p>
+      <w:pPr>
+        <w:pStyle w:val="noidung0"/>
+      </w:pPr>
+      <w:r>
+        <w:t xml:space="preserve">    occupation: 'Kỹ sư',</w:t>
       </w:r>
     </w:p>
     <w:p>
@@ -1891,11 +1888,11 @@
         <w:pStyle w:val="noidung0"/>
       </w:pPr>
       <w:r>
-        <w:t>(</w:t>
+        <w:t>(nguyen_quang_</w:t>
       </w:r>
       <w:proofErr w:type="gramStart"/>
       <w:r>
-        <w:t>charlie:Person</w:t>
+        <w:t>thanh:Person</w:t>
       </w:r>
       <w:proofErr w:type="gramEnd"/>
       <w:r>
@@ -1907,7 +1904,7 @@
         <w:pStyle w:val="noidung0"/>
       </w:pPr>
       <w:r>
-        <w:t xml:space="preserve">    name: 'Charlie',</w:t>
+        <w:t xml:space="preserve">    name: 'Nguyễn Quang Thành',</w:t>
       </w:r>
     </w:p>
     <w:p>
@@ -1923,31 +1920,31 @@
         <w:pStyle w:val="noidung0"/>
       </w:pPr>
       <w:r>
-        <w:t xml:space="preserve">    gender: 'Male',</w:t>
-      </w:r>
-    </w:p>
-    <w:p>
-      <w:pPr>
-        <w:pStyle w:val="noidung0"/>
-      </w:pPr>
-      <w:r>
-        <w:t xml:space="preserve">    address: '789 Oak St',</w:t>
-      </w:r>
-    </w:p>
-    <w:p>
-      <w:pPr>
-        <w:pStyle w:val="noidung0"/>
-      </w:pPr>
-      <w:r>
-        <w:t xml:space="preserve">    phone_number: '555555555',</w:t>
-      </w:r>
-    </w:p>
-    <w:p>
-      <w:pPr>
-        <w:pStyle w:val="noidung0"/>
-      </w:pPr>
-      <w:r>
-        <w:t xml:space="preserve">    occupation: 'Software Engineer',</w:t>
+        <w:t xml:space="preserve">    gender: 'Nam',</w:t>
+      </w:r>
+    </w:p>
+    <w:p>
+      <w:pPr>
+        <w:pStyle w:val="noidung0"/>
+      </w:pPr>
+      <w:r>
+        <w:t xml:space="preserve">    address: '789 Đường Dương, Quận 2, TP. Hồ Chí Minh',</w:t>
+      </w:r>
+    </w:p>
+    <w:p>
+      <w:pPr>
+        <w:pStyle w:val="noidung0"/>
+      </w:pPr>
+      <w:r>
+        <w:t xml:space="preserve">    phone_number: '0933456789',</w:t>
+      </w:r>
+    </w:p>
+    <w:p>
+      <w:pPr>
+        <w:pStyle w:val="noidung0"/>
+      </w:pPr>
+      <w:r>
+        <w:t xml:space="preserve">    occupation: 'Kỹ sư phần mềm',</w:t>
       </w:r>
     </w:p>
     <w:p>
@@ -1971,11 +1968,11 @@
         <w:pStyle w:val="noidung0"/>
       </w:pPr>
       <w:r>
-        <w:t>(</w:t>
+        <w:t>(tran_thi_</w:t>
       </w:r>
       <w:proofErr w:type="gramStart"/>
       <w:r>
-        <w:t>jenny:Person</w:t>
+        <w:t>linh:Person</w:t>
       </w:r>
       <w:proofErr w:type="gramEnd"/>
       <w:r>
@@ -1987,7 +1984,7 @@
         <w:pStyle w:val="noidung0"/>
       </w:pPr>
       <w:r>
-        <w:t xml:space="preserve">    name: 'Jenny',</w:t>
+        <w:t xml:space="preserve">    name: 'Trần Thị Linh',</w:t>
       </w:r>
     </w:p>
     <w:p>
@@ -2003,31 +2000,31 @@
         <w:pStyle w:val="noidung0"/>
       </w:pPr>
       <w:r>
-        <w:t xml:space="preserve">    gender: 'Female',</w:t>
-      </w:r>
-    </w:p>
-    <w:p>
-      <w:pPr>
-        <w:pStyle w:val="noidung0"/>
-      </w:pPr>
-      <w:r>
-        <w:t xml:space="preserve">    address: '123 Main St',</w:t>
-      </w:r>
-    </w:p>
-    <w:p>
-      <w:pPr>
-        <w:pStyle w:val="noidung0"/>
-      </w:pPr>
-      <w:r>
-        <w:t xml:space="preserve">    phone_number: '666666666',</w:t>
-      </w:r>
-    </w:p>
-    <w:p>
-      <w:pPr>
-        <w:pStyle w:val="noidung0"/>
-      </w:pPr>
-      <w:r>
-        <w:t xml:space="preserve">    occupation: 'Nurse',</w:t>
+        <w:t xml:space="preserve">    gender: 'Nữ',</w:t>
+      </w:r>
+    </w:p>
+    <w:p>
+      <w:pPr>
+        <w:pStyle w:val="noidung0"/>
+      </w:pPr>
+      <w:r>
+        <w:t xml:space="preserve">    address: '123 Đường Nguyễn Trãi, Quận 1, TP. Hồ Chí Minh',</w:t>
+      </w:r>
+    </w:p>
+    <w:p>
+      <w:pPr>
+        <w:pStyle w:val="noidung0"/>
+      </w:pPr>
+      <w:r>
+        <w:t xml:space="preserve">    phone_number: '0944567890',</w:t>
+      </w:r>
+    </w:p>
+    <w:p>
+      <w:pPr>
+        <w:pStyle w:val="noidung0"/>
+      </w:pPr>
+      <w:r>
+        <w:t xml:space="preserve">    occupation: 'Y tá',</w:t>
       </w:r>
     </w:p>
     <w:p>
@@ -2051,11 +2048,11 @@
         <w:pStyle w:val="noidung0"/>
       </w:pPr>
       <w:r>
-        <w:t>(</w:t>
+        <w:t>(nguyen_van_</w:t>
       </w:r>
       <w:proofErr w:type="gramStart"/>
       <w:r>
-        <w:t>john:Person</w:t>
+        <w:t>minh:Person</w:t>
       </w:r>
       <w:proofErr w:type="gramEnd"/>
       <w:r>
@@ -2067,7 +2064,7 @@
         <w:pStyle w:val="noidung0"/>
       </w:pPr>
       <w:r>
-        <w:t xml:space="preserve">    name: 'John',</w:t>
+        <w:t xml:space="preserve">    name: 'Nguyễn Văn Minh',</w:t>
       </w:r>
     </w:p>
     <w:p>
@@ -2083,7 +2080,7 @@
         <w:pStyle w:val="noidung0"/>
       </w:pPr>
       <w:r>
-        <w:t xml:space="preserve">    gender: 'Male',</w:t>
+        <w:t xml:space="preserve">    gender: 'Nam',</w:t>
       </w:r>
     </w:p>
     <w:p>
@@ -2092,23 +2089,23 @@
       </w:pPr>
       <w:r>
         <w:lastRenderedPageBreak/>
-        <w:t xml:space="preserve">    address: '123 Main St',</w:t>
-      </w:r>
-    </w:p>
-    <w:p>
-      <w:pPr>
-        <w:pStyle w:val="noidung0"/>
-      </w:pPr>
-      <w:r>
-        <w:t xml:space="preserve">    phone_number: '666666666',</w:t>
-      </w:r>
-    </w:p>
-    <w:p>
-      <w:pPr>
-        <w:pStyle w:val="noidung0"/>
-      </w:pPr>
-      <w:r>
-        <w:t xml:space="preserve">    occupation: 'Student',</w:t>
+        <w:t xml:space="preserve">    address: '123 Đường Nguyễn Trãi, Quận 1, TP. Hồ Chí Minh',</w:t>
+      </w:r>
+    </w:p>
+    <w:p>
+      <w:pPr>
+        <w:pStyle w:val="noidung0"/>
+      </w:pPr>
+      <w:r>
+        <w:t xml:space="preserve">    phone_number: '0955678901',</w:t>
+      </w:r>
+    </w:p>
+    <w:p>
+      <w:pPr>
+        <w:pStyle w:val="noidung0"/>
+      </w:pPr>
+      <w:r>
+        <w:t xml:space="preserve">    occupation: 'Học sinh',</w:t>
       </w:r>
     </w:p>
     <w:p>
@@ -2132,11 +2129,11 @@
         <w:pStyle w:val="noidung0"/>
       </w:pPr>
       <w:r>
-        <w:t>(</w:t>
+        <w:t>(nguyen_thi_</w:t>
       </w:r>
       <w:proofErr w:type="gramStart"/>
       <w:r>
-        <w:t>jun:Person</w:t>
+        <w:t>hoa:Person</w:t>
       </w:r>
       <w:proofErr w:type="gramEnd"/>
       <w:r>
@@ -2148,7 +2145,7 @@
         <w:pStyle w:val="noidung0"/>
       </w:pPr>
       <w:r>
-        <w:t xml:space="preserve">    name: 'Jun',</w:t>
+        <w:t xml:space="preserve">    name: 'Nguyễn Thị Hoa',</w:t>
       </w:r>
     </w:p>
     <w:p>
@@ -2164,31 +2161,31 @@
         <w:pStyle w:val="noidung0"/>
       </w:pPr>
       <w:r>
-        <w:t xml:space="preserve">    gender: 'Male',</w:t>
-      </w:r>
-    </w:p>
-    <w:p>
-      <w:pPr>
-        <w:pStyle w:val="noidung0"/>
-      </w:pPr>
-      <w:r>
-        <w:t xml:space="preserve">    address: '123 Main St',</w:t>
-      </w:r>
-    </w:p>
-    <w:p>
-      <w:pPr>
-        <w:pStyle w:val="noidung0"/>
-      </w:pPr>
-      <w:r>
-        <w:t xml:space="preserve">    phone_number: '666666666',</w:t>
-      </w:r>
-    </w:p>
-    <w:p>
-      <w:pPr>
-        <w:pStyle w:val="noidung0"/>
-      </w:pPr>
-      <w:r>
-        <w:t xml:space="preserve">    occupation: 'Student',</w:t>
+        <w:t xml:space="preserve">    gender: 'Nữ',</w:t>
+      </w:r>
+    </w:p>
+    <w:p>
+      <w:pPr>
+        <w:pStyle w:val="noidung0"/>
+      </w:pPr>
+      <w:r>
+        <w:t xml:space="preserve">    address: '123 Đường Nguyễn Trãi, Quận 1, TP. Hồ Chí Minh',</w:t>
+      </w:r>
+    </w:p>
+    <w:p>
+      <w:pPr>
+        <w:pStyle w:val="noidung0"/>
+      </w:pPr>
+      <w:r>
+        <w:t xml:space="preserve">    phone_number: '0966789012',</w:t>
+      </w:r>
+    </w:p>
+    <w:p>
+      <w:pPr>
+        <w:pStyle w:val="noidung0"/>
+      </w:pPr>
+      <w:r>
+        <w:t xml:space="preserve">    occupation: 'Học sinh',</w:t>
       </w:r>
     </w:p>
     <w:p>
@@ -2217,7 +2214,7 @@
         <w:pStyle w:val="noidung0"/>
       </w:pPr>
       <w:r>
-        <w:t>(alice)-</w:t>
+        <w:t>(nguyen_van_ngoc)-</w:t>
       </w:r>
       <w:proofErr w:type="gramStart"/>
       <w:r>
@@ -2225,15 +2222,15 @@
       </w:r>
       <w:proofErr w:type="gramEnd"/>
       <w:r>
-        <w:t>_OF]-&gt;(charlie),</w:t>
-      </w:r>
-    </w:p>
-    <w:p>
-      <w:pPr>
-        <w:pStyle w:val="noidung0"/>
-      </w:pPr>
-      <w:r>
-        <w:t>(alice)-</w:t>
+        <w:t>_OF]-&gt;(nguyen_quang_thanh),</w:t>
+      </w:r>
+    </w:p>
+    <w:p>
+      <w:pPr>
+        <w:pStyle w:val="noidung0"/>
+      </w:pPr>
+      <w:r>
+        <w:t>(nguyen_van_ngoc)-</w:t>
       </w:r>
       <w:proofErr w:type="gramStart"/>
       <w:r>
@@ -2241,15 +2238,15 @@
       </w:r>
       <w:proofErr w:type="gramEnd"/>
       <w:r>
-        <w:t>_OF]-&gt;(jenny),</w:t>
-      </w:r>
-    </w:p>
-    <w:p>
-      <w:pPr>
-        <w:pStyle w:val="noidung0"/>
-      </w:pPr>
-      <w:r>
-        <w:t>(bob)-</w:t>
+        <w:t>_OF]-&gt;(tran_thi_linh),</w:t>
+      </w:r>
+    </w:p>
+    <w:p>
+      <w:pPr>
+        <w:pStyle w:val="noidung0"/>
+      </w:pPr>
+      <w:r>
+        <w:t>(nguyen_van_hai)-</w:t>
       </w:r>
       <w:proofErr w:type="gramStart"/>
       <w:r>
@@ -2257,15 +2254,15 @@
       </w:r>
       <w:proofErr w:type="gramEnd"/>
       <w:r>
-        <w:t>_OF]-&gt;(charlie),</w:t>
-      </w:r>
-    </w:p>
-    <w:p>
-      <w:pPr>
-        <w:pStyle w:val="noidung0"/>
-      </w:pPr>
-      <w:r>
-        <w:t>(bob)-</w:t>
+        <w:t>_OF]-&gt;(nguyen_quang_thanh),</w:t>
+      </w:r>
+    </w:p>
+    <w:p>
+      <w:pPr>
+        <w:pStyle w:val="noidung0"/>
+      </w:pPr>
+      <w:r>
+        <w:t>(nguyen_van_hai)-</w:t>
       </w:r>
       <w:proofErr w:type="gramStart"/>
       <w:r>
@@ -2273,15 +2270,15 @@
       </w:r>
       <w:proofErr w:type="gramEnd"/>
       <w:r>
-        <w:t>_OF]-&gt;(jenny),</w:t>
-      </w:r>
-    </w:p>
-    <w:p>
-      <w:pPr>
-        <w:pStyle w:val="noidung0"/>
-      </w:pPr>
-      <w:r>
-        <w:t>(bob)-</w:t>
+        <w:t>_OF]-&gt;(tran_thi_linh),</w:t>
+      </w:r>
+    </w:p>
+    <w:p>
+      <w:pPr>
+        <w:pStyle w:val="noidung0"/>
+      </w:pPr>
+      <w:r>
+        <w:t>(nguyen_van_hai)-</w:t>
       </w:r>
       <w:proofErr w:type="gramStart"/>
       <w:r>
@@ -2289,15 +2286,15 @@
       </w:r>
       <w:proofErr w:type="gramEnd"/>
       <w:r>
-        <w:t>_TO]-&gt;(alice),</w:t>
-      </w:r>
-    </w:p>
-    <w:p>
-      <w:pPr>
-        <w:pStyle w:val="noidung0"/>
-      </w:pPr>
-      <w:r>
-        <w:t>(jenny)-</w:t>
+        <w:t>_TO]-&gt;(nguyen_van_ngoc),</w:t>
+      </w:r>
+    </w:p>
+    <w:p>
+      <w:pPr>
+        <w:pStyle w:val="noidung0"/>
+      </w:pPr>
+      <w:r>
+        <w:t>(tran_thi_linh)-</w:t>
       </w:r>
       <w:proofErr w:type="gramStart"/>
       <w:r>
@@ -2305,15 +2302,15 @@
       </w:r>
       <w:proofErr w:type="gramEnd"/>
       <w:r>
-        <w:t>_OF]-&gt;(john),</w:t>
-      </w:r>
-    </w:p>
-    <w:p>
-      <w:pPr>
-        <w:pStyle w:val="noidung0"/>
-      </w:pPr>
-      <w:r>
-        <w:t>(jenny)-</w:t>
+        <w:t>_OF]-&gt;(nguyen_van_minh),</w:t>
+      </w:r>
+    </w:p>
+    <w:p>
+      <w:pPr>
+        <w:pStyle w:val="noidung0"/>
+      </w:pPr>
+      <w:r>
+        <w:t>(tran_thi_linh)-</w:t>
       </w:r>
       <w:proofErr w:type="gramStart"/>
       <w:r>
@@ -2321,15 +2318,15 @@
       </w:r>
       <w:proofErr w:type="gramEnd"/>
       <w:r>
-        <w:t>_OF]-&gt;(jun),</w:t>
-      </w:r>
-    </w:p>
-    <w:p>
-      <w:pPr>
-        <w:pStyle w:val="noidung0"/>
-      </w:pPr>
-      <w:r>
-        <w:t>(charlie)-</w:t>
+        <w:t>_OF]-&gt;(nguyen_thi_hoa),</w:t>
+      </w:r>
+    </w:p>
+    <w:p>
+      <w:pPr>
+        <w:pStyle w:val="noidung0"/>
+      </w:pPr>
+      <w:r>
+        <w:t>(nguyen_quang_thanh)-</w:t>
       </w:r>
       <w:proofErr w:type="gramStart"/>
       <w:r>
@@ -2337,15 +2334,15 @@
       </w:r>
       <w:proofErr w:type="gramEnd"/>
       <w:r>
-        <w:t>_OF]-&gt;(john),</w:t>
-      </w:r>
-    </w:p>
-    <w:p>
-      <w:pPr>
-        <w:pStyle w:val="noidung0"/>
-      </w:pPr>
-      <w:r>
-        <w:t>(charlie)-</w:t>
+        <w:t>_OF]-&gt;(nguyen_van_minh),</w:t>
+      </w:r>
+    </w:p>
+    <w:p>
+      <w:pPr>
+        <w:pStyle w:val="noidung0"/>
+      </w:pPr>
+      <w:r>
+        <w:t>(nguyen_quang_thanh)-</w:t>
       </w:r>
       <w:proofErr w:type="gramStart"/>
       <w:r>
@@ -2353,15 +2350,15 @@
       </w:r>
       <w:proofErr w:type="gramEnd"/>
       <w:r>
-        <w:t>_OF]-&gt;(jun),</w:t>
-      </w:r>
-    </w:p>
-    <w:p>
-      <w:pPr>
-        <w:pStyle w:val="noidung0"/>
-      </w:pPr>
-      <w:r>
-        <w:t>(charlie)-</w:t>
+        <w:t>_OF]-&gt;(nguyen_thi_hoa),</w:t>
+      </w:r>
+    </w:p>
+    <w:p>
+      <w:pPr>
+        <w:pStyle w:val="noidung0"/>
+      </w:pPr>
+      <w:r>
+        <w:t>(nguyen_quang_thanh)-</w:t>
       </w:r>
       <w:proofErr w:type="gramStart"/>
       <w:r>
@@ -2369,7 +2366,7 @@
       </w:r>
       <w:proofErr w:type="gramEnd"/>
       <w:r>
-        <w:t>_TO]-&gt;(jenny),</w:t>
+        <w:t>_TO]-&gt;(tran_thi_linh),</w:t>
       </w:r>
     </w:p>
     <w:p>
@@ -2385,7 +2382,7 @@
       </w:r>
       <w:proofErr w:type="gramEnd"/>
       <w:r>
-        <w:t>]-&gt;(alice),</w:t>
+        <w:t>]-&gt;(nguyen_van_ngoc),</w:t>
       </w:r>
     </w:p>
     <w:p>
@@ -2401,7 +2398,7 @@
       </w:r>
       <w:proofErr w:type="gramEnd"/>
       <w:r>
-        <w:t>]-&gt;(bob),</w:t>
+        <w:t>]-&gt;(nguyen_van_hai),</w:t>
       </w:r>
     </w:p>
     <w:p>
@@ -2417,7 +2414,7 @@
       </w:r>
       <w:proofErr w:type="gramEnd"/>
       <w:r>
-        <w:t>]-&gt;(charlie),</w:t>
+        <w:t>]-&gt;(nguyen_quang_thanh),</w:t>
       </w:r>
     </w:p>
     <w:p>
@@ -2433,7 +2430,7 @@
       </w:r>
       <w:proofErr w:type="gramEnd"/>
       <w:r>
-        <w:t>]-&gt;(jenny),</w:t>
+        <w:t>]-&gt;(tran_thi_linh),</w:t>
       </w:r>
     </w:p>
     <w:p>
@@ -2449,7 +2446,7 @@
       </w:r>
       <w:proofErr w:type="gramEnd"/>
       <w:r>
-        <w:t>]-&gt;(john),</w:t>
+        <w:t>]-&gt;(nguyen_van_minh),</w:t>
       </w:r>
     </w:p>
     <w:p>
@@ -2465,7 +2462,7 @@
       </w:r>
       <w:proofErr w:type="gramEnd"/>
       <w:r>
-        <w:t>]-&gt;(jun)</w:t>
+        <w:t>]-&gt;(nguyen_thi_hoa)</w:t>
       </w:r>
     </w:p>
     <w:p>
@@ -2519,386 +2516,666 @@
         <w:pStyle w:val="noidung0"/>
       </w:pPr>
       <w:r>
+        <w:t>(dao_van_</w:t>
+      </w:r>
+      <w:proofErr w:type="gramStart"/>
+      <w:r>
+        <w:t>tuan:Person</w:t>
+      </w:r>
+      <w:proofErr w:type="gramEnd"/>
+      <w:r>
+        <w:t xml:space="preserve"> {</w:t>
+      </w:r>
+    </w:p>
+    <w:p>
+      <w:pPr>
+        <w:pStyle w:val="noidung0"/>
+      </w:pPr>
+      <w:r>
+        <w:t xml:space="preserve">    name: 'Đào Văn Tuấn',</w:t>
+      </w:r>
+    </w:p>
+    <w:p>
+      <w:pPr>
+        <w:pStyle w:val="noidung0"/>
+      </w:pPr>
+      <w:r>
+        <w:t xml:space="preserve">    date_of_birth: '1985-03-03',</w:t>
+      </w:r>
+    </w:p>
+    <w:p>
+      <w:pPr>
+        <w:pStyle w:val="noidung0"/>
+      </w:pPr>
+      <w:r>
+        <w:t xml:space="preserve">    gender: 'Nam',</w:t>
+      </w:r>
+    </w:p>
+    <w:p>
+      <w:pPr>
+        <w:pStyle w:val="noidung0"/>
+      </w:pPr>
+      <w:r>
+        <w:t xml:space="preserve">    address: '456 Đường Lê Lợi, Quận 3, TP. Hồ Chí Minh',</w:t>
+      </w:r>
+    </w:p>
+    <w:p>
+      <w:pPr>
+        <w:pStyle w:val="noidung0"/>
+      </w:pPr>
+      <w:r>
+        <w:t xml:space="preserve">    phone_number: '0971234567',</w:t>
+      </w:r>
+    </w:p>
+    <w:p>
+      <w:pPr>
+        <w:pStyle w:val="noidung0"/>
+      </w:pPr>
+      <w:r>
+        <w:t xml:space="preserve">    occupation: 'Bác sĩ',</w:t>
+      </w:r>
+    </w:p>
+    <w:p>
+      <w:pPr>
+        <w:pStyle w:val="noidung0"/>
+      </w:pPr>
+      <w:r>
+        <w:t xml:space="preserve">    date_of_death: null</w:t>
+      </w:r>
+    </w:p>
+    <w:p>
+      <w:pPr>
+        <w:pStyle w:val="noidung0"/>
+      </w:pPr>
+      <w:r>
+        <w:t>}),</w:t>
+      </w:r>
+    </w:p>
+    <w:p>
+      <w:pPr>
+        <w:pStyle w:val="noidung0"/>
+      </w:pPr>
+      <w:r>
+        <w:t>(dao_thi_</w:t>
+      </w:r>
+      <w:proofErr w:type="gramStart"/>
+      <w:r>
+        <w:t>hang:Person</w:t>
+      </w:r>
+      <w:proofErr w:type="gramEnd"/>
+      <w:r>
+        <w:t xml:space="preserve"> {</w:t>
+      </w:r>
+    </w:p>
+    <w:p>
+      <w:pPr>
+        <w:pStyle w:val="noidung0"/>
+      </w:pPr>
+      <w:r>
+        <w:t xml:space="preserve">    name: 'Đào Thị Hằng',</w:t>
+      </w:r>
+    </w:p>
+    <w:p>
+      <w:pPr>
+        <w:pStyle w:val="noidung0"/>
+      </w:pPr>
+      <w:r>
+        <w:t xml:space="preserve">    date_of_birth: '1992-12-12',</w:t>
+      </w:r>
+    </w:p>
+    <w:p>
+      <w:pPr>
+        <w:pStyle w:val="noidung0"/>
+      </w:pPr>
+      <w:r>
+        <w:t xml:space="preserve">    gender: 'Nữ',</w:t>
+      </w:r>
+    </w:p>
+    <w:p>
+      <w:pPr>
+        <w:pStyle w:val="noidung0"/>
+      </w:pPr>
+      <w:r>
+        <w:t xml:space="preserve">    address: '456 Đường Lê Lợi, Quận 3, TP. Hồ Chí Minh',</w:t>
+      </w:r>
+    </w:p>
+    <w:p>
+      <w:pPr>
+        <w:pStyle w:val="noidung0"/>
+      </w:pPr>
+      <w:r>
+        <w:t xml:space="preserve">    phone_number: '0982345678',</w:t>
+      </w:r>
+    </w:p>
+    <w:p>
+      <w:pPr>
+        <w:pStyle w:val="noidung0"/>
+      </w:pPr>
+      <w:r>
+        <w:t xml:space="preserve">    occupation: 'Họa sĩ',</w:t>
+      </w:r>
+    </w:p>
+    <w:p>
+      <w:pPr>
+        <w:pStyle w:val="noidung0"/>
+      </w:pPr>
+      <w:r>
+        <w:t xml:space="preserve">    date_of_death: null</w:t>
+      </w:r>
+    </w:p>
+    <w:p>
+      <w:pPr>
+        <w:pStyle w:val="noidung0"/>
+      </w:pPr>
+      <w:r>
+        <w:t>}),</w:t>
+      </w:r>
+    </w:p>
+    <w:p>
+      <w:pPr>
+        <w:pStyle w:val="noidung0"/>
+      </w:pPr>
+      <w:r>
+        <w:t>(dao_van_</w:t>
+      </w:r>
+      <w:proofErr w:type="gramStart"/>
+      <w:r>
+        <w:t>sang:Person</w:t>
+      </w:r>
+      <w:proofErr w:type="gramEnd"/>
+      <w:r>
+        <w:t xml:space="preserve"> {</w:t>
+      </w:r>
+    </w:p>
+    <w:p>
+      <w:pPr>
+        <w:pStyle w:val="noidung0"/>
+      </w:pPr>
+      <w:r>
+        <w:t xml:space="preserve">    name: 'Đào Văn Sáng',</w:t>
+      </w:r>
+    </w:p>
+    <w:p>
+      <w:pPr>
+        <w:pStyle w:val="noidung0"/>
+      </w:pPr>
+      <w:r>
+        <w:t xml:space="preserve">    date_of_birth: '1995-05-05',</w:t>
+      </w:r>
+    </w:p>
+    <w:p>
+      <w:pPr>
+        <w:pStyle w:val="noidung0"/>
+      </w:pPr>
+      <w:r>
+        <w:t xml:space="preserve">    gender: 'Nam',</w:t>
+      </w:r>
+    </w:p>
+    <w:p>
+      <w:pPr>
+        <w:pStyle w:val="noidung0"/>
+      </w:pPr>
+      <w:r>
+        <w:t xml:space="preserve">    address: '456 Đường Lê Lợi, Quận 3, TP. Hồ Chí Minh',</w:t>
+      </w:r>
+    </w:p>
+    <w:p>
+      <w:pPr>
+        <w:pStyle w:val="noidung0"/>
+      </w:pPr>
+      <w:r>
+        <w:t xml:space="preserve">    phone_number: '0993456789',</w:t>
+      </w:r>
+    </w:p>
+    <w:p>
+      <w:pPr>
+        <w:pStyle w:val="noidung0"/>
+      </w:pPr>
+      <w:r>
+        <w:t xml:space="preserve">    occupation: 'Kỹ sư',</w:t>
+      </w:r>
+    </w:p>
+    <w:p>
+      <w:pPr>
+        <w:pStyle w:val="noidung0"/>
+      </w:pPr>
+      <w:r>
+        <w:t xml:space="preserve">    date_of_death: null</w:t>
+      </w:r>
+    </w:p>
+    <w:p>
+      <w:pPr>
+        <w:pStyle w:val="noidung0"/>
+      </w:pPr>
+      <w:r>
+        <w:t>}),</w:t>
+      </w:r>
+    </w:p>
+    <w:p>
+      <w:pPr>
+        <w:pStyle w:val="noidung0"/>
+      </w:pPr>
+    </w:p>
+    <w:p>
+      <w:pPr>
+        <w:pStyle w:val="noidung0"/>
+      </w:pPr>
+      <w:r>
+        <w:lastRenderedPageBreak/>
+        <w:t>(dao_van_tuan)-</w:t>
+      </w:r>
+      <w:proofErr w:type="gramStart"/>
+      <w:r>
+        <w:t>[:PARENT</w:t>
+      </w:r>
+      <w:proofErr w:type="gramEnd"/>
+      <w:r>
+        <w:t>_OF]-&gt;(dao_van_sang),</w:t>
+      </w:r>
+    </w:p>
+    <w:p>
+      <w:pPr>
+        <w:pStyle w:val="noidung0"/>
+      </w:pPr>
+      <w:r>
+        <w:t>(dao_thi_hang)-</w:t>
+      </w:r>
+      <w:proofErr w:type="gramStart"/>
+      <w:r>
+        <w:t>[:MARRIED</w:t>
+      </w:r>
+      <w:proofErr w:type="gramEnd"/>
+      <w:r>
+        <w:t>_TO]-&gt;(dao_van_tuan),</w:t>
+      </w:r>
+    </w:p>
+    <w:p>
+      <w:pPr>
+        <w:pStyle w:val="noidung0"/>
+      </w:pPr>
+      <w:r>
+        <w:t>(user2)-</w:t>
+      </w:r>
+      <w:proofErr w:type="gramStart"/>
+      <w:r>
+        <w:t>[:OWNS</w:t>
+      </w:r>
+      <w:proofErr w:type="gramEnd"/>
+      <w:r>
+        <w:t>]-&gt;(dao_van_tuan),</w:t>
+      </w:r>
+    </w:p>
+    <w:p>
+      <w:pPr>
+        <w:pStyle w:val="noidung0"/>
+      </w:pPr>
+      <w:r>
+        <w:t>(user2)-</w:t>
+      </w:r>
+      <w:proofErr w:type="gramStart"/>
+      <w:r>
+        <w:t>[:OWNS</w:t>
+      </w:r>
+      <w:proofErr w:type="gramEnd"/>
+      <w:r>
+        <w:t>]-&gt;(dao_thi_hang),</w:t>
+      </w:r>
+    </w:p>
+    <w:p>
+      <w:pPr>
+        <w:pStyle w:val="noidung0"/>
+      </w:pPr>
+      <w:r>
+        <w:t>(user2)-</w:t>
+      </w:r>
+      <w:proofErr w:type="gramStart"/>
+      <w:r>
+        <w:t>[:OWNS</w:t>
+      </w:r>
+      <w:proofErr w:type="gramEnd"/>
+      <w:r>
+        <w:t>]-&gt;(dao_van_sang);</w:t>
+      </w:r>
+    </w:p>
+    <w:p>
+      <w:pPr>
+        <w:pStyle w:val="Chuong"/>
+      </w:pPr>
+      <w:bookmarkStart w:id="5" w:name="_Toc179457389"/>
+      <w:r>
+        <w:t>KHAI THÁC DỮ LIỆU</w:t>
+      </w:r>
+      <w:bookmarkEnd w:id="5"/>
+    </w:p>
+    <w:p>
+      <w:pPr>
+        <w:pStyle w:val="Muc11"/>
+      </w:pPr>
+      <w:bookmarkStart w:id="6" w:name="_Toc179457390"/>
+      <w:r>
+        <w:t>Các y</w:t>
+      </w:r>
+      <w:r>
+        <w:t>êu cầ</w:t>
+      </w:r>
+      <w:r>
+        <w:t>u khai thác d</w:t>
+      </w:r>
+      <w:r>
+        <w:t>ữ liệ</w:t>
+      </w:r>
+      <w:r>
+        <w:t xml:space="preserve">u và </w:t>
+      </w:r>
+      <w:r>
+        <w:t>l</w:t>
+      </w:r>
+      <w:r>
+        <w:t>ệ</w:t>
+      </w:r>
+      <w:r>
+        <w:t>nh t</w:t>
+      </w:r>
+      <w:r>
+        <w:t>ruy vấ</w:t>
+      </w:r>
+      <w:r>
+        <w:t>n t</w:t>
+      </w:r>
+      <w:r>
+        <w:t>ương ứng</w:t>
+      </w:r>
+      <w:bookmarkEnd w:id="6"/>
+    </w:p>
+    <w:p>
+      <w:pPr>
+        <w:pStyle w:val="Noidung"/>
+      </w:pPr>
+      <w:r>
+        <w:t xml:space="preserve">Hệ thống sẽ cung cấp một loạt các yêu cầu khai thác dữ liệu. Dưới đây là một số yêu cầu tiêu biểu cùng với lệnh </w:t>
+      </w:r>
+      <w:r>
+        <w:t>truy vấn tương ứng trong Neo4j:</w:t>
+      </w:r>
+    </w:p>
+    <w:p>
+      <w:pPr>
+        <w:pStyle w:val="noidung0"/>
+        <w:rPr>
+          <w:b/>
+        </w:rPr>
+      </w:pPr>
+      <w:r>
+        <w:rPr>
+          <w:b/>
+        </w:rPr>
+        <w:t xml:space="preserve">Yêu cầu 1: </w:t>
+      </w:r>
+      <w:r>
+        <w:rPr>
+          <w:b/>
+        </w:rPr>
+        <w:t>Lấy thông tin củ</w:t>
+      </w:r>
+      <w:r>
+        <w:rPr>
+          <w:b/>
+        </w:rPr>
+        <w:t>a N</w:t>
+      </w:r>
+      <w:r>
+        <w:rPr>
+          <w:b/>
+        </w:rPr>
+        <w:t>g</w:t>
+      </w:r>
+      <w:r>
+        <w:rPr>
+          <w:b/>
+        </w:rPr>
+        <w:t>uyễn Văn Hải</w:t>
+      </w:r>
+      <w:r>
+        <w:rPr>
+          <w:b/>
+        </w:rPr>
+        <w:t xml:space="preserve"> trong cây gia phả của người dùng user1</w:t>
+      </w:r>
+      <w:r>
+        <w:rPr>
+          <w:b/>
+        </w:rPr>
+        <w:t>.</w:t>
+      </w:r>
+    </w:p>
+    <w:p>
+      <w:pPr>
+        <w:pStyle w:val="noidung0"/>
+      </w:pPr>
+      <w:r>
+        <w:t xml:space="preserve">MATCH </w:t>
+      </w:r>
+      <w:proofErr w:type="gramStart"/>
+      <w:r>
+        <w:t>(:User</w:t>
+      </w:r>
+      <w:proofErr w:type="gramEnd"/>
+      <w:r>
+        <w:t xml:space="preserve"> {username:’user1’})</w:t>
+      </w:r>
+      <w:r>
+        <w:t>-</w:t>
+      </w:r>
+      <w:r>
+        <w:t>[:OWNS]-&gt;</w:t>
+      </w:r>
+      <w:r>
+        <w:t>(p:Person {name: 'Nguyễn Văn Hải</w:t>
+      </w:r>
+      <w:r>
+        <w:t>'})</w:t>
+      </w:r>
+    </w:p>
+    <w:p>
+      <w:pPr>
+        <w:pStyle w:val="noidung0"/>
+      </w:pPr>
+      <w:r>
+        <w:t>RETURN p</w:t>
+      </w:r>
+    </w:p>
+    <w:p>
+      <w:pPr>
+        <w:pStyle w:val="noidung0"/>
+        <w:rPr>
+          <w:b/>
+        </w:rPr>
+      </w:pPr>
+      <w:r>
+        <w:rPr>
+          <w:b/>
+        </w:rPr>
+        <w:t xml:space="preserve">Yêu cầu 2: </w:t>
+      </w:r>
+      <w:r>
+        <w:rPr>
+          <w:b/>
+        </w:rPr>
+        <w:t>Lấy danh sách cha mẹ củ</w:t>
+      </w:r>
+      <w:r>
+        <w:rPr>
+          <w:b/>
+        </w:rPr>
+        <w:t xml:space="preserve">a Nguyễn </w:t>
+      </w:r>
+      <w:r>
+        <w:rPr>
+          <w:b/>
+        </w:rPr>
+        <w:t>Quang</w:t>
+      </w:r>
+      <w:r>
+        <w:rPr>
+          <w:b/>
+        </w:rPr>
+        <w:t xml:space="preserve"> Th</w:t>
+      </w:r>
+      <w:r>
+        <w:rPr>
+          <w:b/>
+        </w:rPr>
+        <w:t>à</w:t>
+      </w:r>
+      <w:r>
+        <w:rPr>
+          <w:b/>
+        </w:rPr>
+        <w:t>nh</w:t>
+      </w:r>
+      <w:r>
+        <w:rPr>
+          <w:b/>
+        </w:rPr>
+        <w:t xml:space="preserve"> </w:t>
+      </w:r>
+      <w:r>
+        <w:rPr>
+          <w:b/>
+        </w:rPr>
+        <w:t>trong cây gia phả của người dùng user1.</w:t>
+      </w:r>
+    </w:p>
+    <w:p>
+      <w:pPr>
+        <w:pStyle w:val="noidung0"/>
+      </w:pPr>
+      <w:r>
+        <w:t xml:space="preserve">MATCH </w:t>
+      </w:r>
+      <w:proofErr w:type="gramStart"/>
+      <w:r>
         <w:t>(</w:t>
       </w:r>
+      <w:r>
+        <w:t>:User</w:t>
+      </w:r>
+      <w:proofErr w:type="gramEnd"/>
+      <w:r>
+        <w:t xml:space="preserve"> {username: 'user1'})-[:OWNS]-&gt;(p:Person {name: 'Nguyễn Quang Thành'})&lt;-[:PARENT_OF]-(parent)</w:t>
+      </w:r>
+    </w:p>
+    <w:p>
+      <w:pPr>
+        <w:pStyle w:val="noidung0"/>
+      </w:pPr>
+      <w:r>
+        <w:t>RETURN parent</w:t>
+      </w:r>
+    </w:p>
+    <w:p>
+      <w:pPr>
+        <w:pStyle w:val="noidung0"/>
+        <w:rPr>
+          <w:b/>
+        </w:rPr>
+      </w:pPr>
+      <w:r>
+        <w:rPr>
+          <w:b/>
+        </w:rPr>
+        <w:t>Yêu cầ</w:t>
+      </w:r>
+      <w:r>
+        <w:rPr>
+          <w:b/>
+        </w:rPr>
+        <w:t>u 3</w:t>
+      </w:r>
+      <w:r>
+        <w:rPr>
+          <w:b/>
+        </w:rPr>
+        <w:t xml:space="preserve">: </w:t>
+      </w:r>
+      <w:r>
+        <w:rPr>
+          <w:b/>
+        </w:rPr>
+        <w:t xml:space="preserve">Tìm cây gia phả của </w:t>
+      </w:r>
+      <w:r>
+        <w:rPr>
+          <w:b/>
+        </w:rPr>
+        <w:t>Nguyễn Văn Hải trong cây gia phả của người dùng user1.</w:t>
+      </w:r>
+    </w:p>
+    <w:p>
+      <w:pPr>
+        <w:pStyle w:val="noidung0"/>
+      </w:pPr>
+      <w:r>
+        <w:t xml:space="preserve">MATCH </w:t>
+      </w:r>
       <w:proofErr w:type="gramStart"/>
       <w:r>
-        <w:t>david:Person</w:t>
+        <w:t>(</w:t>
+      </w:r>
+      <w:r>
+        <w:t>:User</w:t>
       </w:r>
       <w:proofErr w:type="gramEnd"/>
       <w:r>
-        <w:t xml:space="preserve"> {</w:t>
-      </w:r>
-    </w:p>
-    <w:p>
-      <w:pPr>
-        <w:pStyle w:val="noidung0"/>
-      </w:pPr>
-      <w:r>
-        <w:t xml:space="preserve">    name: 'David',</w:t>
-      </w:r>
-    </w:p>
-    <w:p>
-      <w:pPr>
-        <w:pStyle w:val="noidung0"/>
-      </w:pPr>
-      <w:r>
-        <w:t xml:space="preserve">    date_of_birth: '1985-03-03',</w:t>
-      </w:r>
-    </w:p>
-    <w:p>
-      <w:pPr>
-        <w:pStyle w:val="noidung0"/>
-      </w:pPr>
-      <w:r>
-        <w:t xml:space="preserve">    gender: 'Male',</w:t>
-      </w:r>
-    </w:p>
-    <w:p>
-      <w:pPr>
-        <w:pStyle w:val="noidung0"/>
-      </w:pPr>
-      <w:r>
-        <w:t xml:space="preserve">    address: '456 Elm St',</w:t>
-      </w:r>
-    </w:p>
-    <w:p>
-      <w:pPr>
-        <w:pStyle w:val="noidung0"/>
-      </w:pPr>
-      <w:r>
-        <w:t xml:space="preserve">    phone_number: '444444444',</w:t>
-      </w:r>
-    </w:p>
-    <w:p>
-      <w:pPr>
-        <w:pStyle w:val="noidung0"/>
-      </w:pPr>
-      <w:r>
-        <w:t xml:space="preserve">    occupation: 'Doctor',</w:t>
-      </w:r>
-    </w:p>
-    <w:p>
-      <w:pPr>
-        <w:pStyle w:val="noidung0"/>
-      </w:pPr>
-      <w:r>
-        <w:t xml:space="preserve">    date_of_death: null</w:t>
-      </w:r>
-    </w:p>
-    <w:p>
-      <w:pPr>
-        <w:pStyle w:val="noidung0"/>
-      </w:pPr>
-      <w:r>
-        <w:t>}),</w:t>
-      </w:r>
-    </w:p>
-    <w:p>
-      <w:pPr>
-        <w:pStyle w:val="noidung0"/>
-      </w:pPr>
-      <w:r>
-        <w:t>(</w:t>
+        <w:t xml:space="preserve"> {username: 'user1'})-[:OWNS]-&gt;(p:Person {name: 'Nguyễn Văn Hải'})</w:t>
+      </w:r>
+    </w:p>
+    <w:p>
+      <w:pPr>
+        <w:pStyle w:val="noidung0"/>
+      </w:pPr>
+      <w:r>
+        <w:t>OPTIONAL MATCH (p)-</w:t>
       </w:r>
       <w:proofErr w:type="gramStart"/>
       <w:r>
-        <w:t>emily:Person</w:t>
+        <w:t>[:PARENT</w:t>
       </w:r>
       <w:proofErr w:type="gramEnd"/>
       <w:r>
-        <w:t xml:space="preserve"> {</w:t>
-      </w:r>
-    </w:p>
-    <w:p>
-      <w:pPr>
-        <w:pStyle w:val="noidung0"/>
-      </w:pPr>
-      <w:r>
-        <w:t xml:space="preserve">    name: 'Emily',</w:t>
-      </w:r>
-    </w:p>
-    <w:p>
-      <w:pPr>
-        <w:pStyle w:val="noidung0"/>
-      </w:pPr>
-      <w:r>
-        <w:t xml:space="preserve">    date_of_birth: '1992-12-12',</w:t>
-      </w:r>
-    </w:p>
-    <w:p>
-      <w:pPr>
-        <w:pStyle w:val="noidung0"/>
-      </w:pPr>
-      <w:r>
-        <w:t xml:space="preserve">    gender: 'Female',</w:t>
-      </w:r>
-    </w:p>
-    <w:p>
-      <w:pPr>
-        <w:pStyle w:val="noidung0"/>
-      </w:pPr>
-      <w:r>
-        <w:t xml:space="preserve">    address: '456 Elm St',</w:t>
-      </w:r>
-    </w:p>
-    <w:p>
-      <w:pPr>
-        <w:pStyle w:val="noidung0"/>
-      </w:pPr>
-      <w:r>
-        <w:t xml:space="preserve">    phone_number: '333333333',</w:t>
-      </w:r>
-    </w:p>
-    <w:p>
-      <w:pPr>
-        <w:pStyle w:val="noidung0"/>
-      </w:pPr>
-      <w:r>
-        <w:t xml:space="preserve">    occupation: 'Artist',</w:t>
-      </w:r>
-    </w:p>
-    <w:p>
-      <w:pPr>
-        <w:pStyle w:val="noidung0"/>
-      </w:pPr>
-      <w:r>
-        <w:t xml:space="preserve">    date_of_death: null</w:t>
-      </w:r>
-    </w:p>
-    <w:p>
-      <w:pPr>
-        <w:pStyle w:val="noidung0"/>
-      </w:pPr>
-      <w:r>
-        <w:t>}),</w:t>
-      </w:r>
-    </w:p>
-    <w:p>
-      <w:pPr>
-        <w:pStyle w:val="noidung0"/>
-      </w:pPr>
-      <w:r>
-        <w:t>(</w:t>
+        <w:t>_OF*1..]-&gt;(descendants)</w:t>
+      </w:r>
+    </w:p>
+    <w:p>
+      <w:pPr>
+        <w:pStyle w:val="noidung0"/>
+      </w:pPr>
+      <w:r>
+        <w:t>OPTIONAL MATCH (p)-</w:t>
       </w:r>
       <w:proofErr w:type="gramStart"/>
       <w:r>
-        <w:t>sam:Person</w:t>
+        <w:t>[:MARRIED</w:t>
       </w:r>
       <w:proofErr w:type="gramEnd"/>
       <w:r>
-        <w:t xml:space="preserve"> {</w:t>
-      </w:r>
-    </w:p>
-    <w:p>
-      <w:pPr>
-        <w:pStyle w:val="noidung0"/>
-      </w:pPr>
-      <w:r>
-        <w:t xml:space="preserve">    name: 'Sam',</w:t>
-      </w:r>
-    </w:p>
-    <w:p>
-      <w:pPr>
-        <w:pStyle w:val="noidung0"/>
-      </w:pPr>
-      <w:r>
-        <w:t xml:space="preserve">    date_of_birth: '1995-05-05',</w:t>
-      </w:r>
-    </w:p>
-    <w:p>
-      <w:pPr>
-        <w:pStyle w:val="noidung0"/>
-      </w:pPr>
-      <w:r>
-        <w:t xml:space="preserve">    gender: 'Male',</w:t>
-      </w:r>
-    </w:p>
-    <w:p>
-      <w:pPr>
-        <w:pStyle w:val="noidung0"/>
-      </w:pPr>
-      <w:r>
-        <w:t xml:space="preserve">    address: '456 Elm St',</w:t>
-      </w:r>
-    </w:p>
-    <w:p>
-      <w:pPr>
-        <w:pStyle w:val="noidung0"/>
-      </w:pPr>
-      <w:r>
-        <w:t xml:space="preserve">    phone_number: '222222222',</w:t>
-      </w:r>
-    </w:p>
-    <w:p>
-      <w:pPr>
-        <w:pStyle w:val="noidung0"/>
-      </w:pPr>
-      <w:r>
-        <w:t xml:space="preserve">    occupation: 'Engineer',</w:t>
-      </w:r>
-    </w:p>
-    <w:p>
-      <w:pPr>
-        <w:pStyle w:val="noidung0"/>
-      </w:pPr>
-      <w:r>
-        <w:t xml:space="preserve">    date_of_death: null</w:t>
-      </w:r>
-    </w:p>
-    <w:p>
-      <w:pPr>
-        <w:pStyle w:val="noidung0"/>
-      </w:pPr>
-      <w:r>
-        <w:t>}),</w:t>
-      </w:r>
-    </w:p>
-    <w:p>
-      <w:pPr>
-        <w:pStyle w:val="noidung0"/>
-      </w:pPr>
-    </w:p>
-    <w:p>
-      <w:pPr>
-        <w:pStyle w:val="noidung0"/>
-      </w:pPr>
-      <w:r>
-        <w:lastRenderedPageBreak/>
-        <w:t>(david)-</w:t>
+        <w:t>_TO]-(spouse)</w:t>
+      </w:r>
+    </w:p>
+    <w:p>
+      <w:pPr>
+        <w:pStyle w:val="noidung0"/>
+      </w:pPr>
+      <w:r>
+        <w:t xml:space="preserve">RETURN p, </w:t>
       </w:r>
       <w:proofErr w:type="gramStart"/>
       <w:r>
-        <w:t>[:PARENT</w:t>
+        <w:t>collect(</w:t>
       </w:r>
       <w:proofErr w:type="gramEnd"/>
       <w:r>
-        <w:t>_OF]-&gt;(sam),</w:t>
-      </w:r>
-    </w:p>
-    <w:p>
-      <w:pPr>
-        <w:pStyle w:val="noidung0"/>
-      </w:pPr>
-      <w:r>
-        <w:t>(emily)-</w:t>
-      </w:r>
-      <w:proofErr w:type="gramStart"/>
-      <w:r>
-        <w:t>[:MARRIED</w:t>
-      </w:r>
-      <w:proofErr w:type="gramEnd"/>
-      <w:r>
-        <w:t>_TO]-&gt;(david),</w:t>
-      </w:r>
-    </w:p>
-    <w:p>
-      <w:pPr>
-        <w:pStyle w:val="noidung0"/>
-      </w:pPr>
-      <w:r>
-        <w:t>(user2)-</w:t>
-      </w:r>
-      <w:proofErr w:type="gramStart"/>
-      <w:r>
-        <w:t>[:OWNS</w:t>
-      </w:r>
-      <w:proofErr w:type="gramEnd"/>
-      <w:r>
-        <w:t>]-&gt;(david),</w:t>
-      </w:r>
-    </w:p>
-    <w:p>
-      <w:pPr>
-        <w:pStyle w:val="noidung0"/>
-      </w:pPr>
-      <w:r>
-        <w:t>(user2)-</w:t>
-      </w:r>
-      <w:proofErr w:type="gramStart"/>
-      <w:r>
-        <w:t>[:OWNS</w:t>
-      </w:r>
-      <w:proofErr w:type="gramEnd"/>
-      <w:r>
-        <w:t>]-&gt;(emily),</w:t>
-      </w:r>
-    </w:p>
-    <w:p>
-      <w:pPr>
-        <w:pStyle w:val="noidung0"/>
-      </w:pPr>
-      <w:r>
-        <w:t>(user2)-</w:t>
-      </w:r>
-      <w:proofErr w:type="gramStart"/>
-      <w:r>
-        <w:t>[:OWNS</w:t>
-      </w:r>
-      <w:proofErr w:type="gramEnd"/>
-      <w:r>
-        <w:t>]-&gt;(sam);</w:t>
-      </w:r>
-    </w:p>
-    <w:p>
-      <w:pPr>
-        <w:pStyle w:val="Chuong"/>
-      </w:pPr>
-      <w:bookmarkStart w:id="5" w:name="_Toc179457389"/>
-      <w:r>
-        <w:t>KHAI THÁC DỮ LIỆU</w:t>
-      </w:r>
-      <w:bookmarkEnd w:id="5"/>
-    </w:p>
-    <w:p>
-      <w:pPr>
-        <w:pStyle w:val="Muc11"/>
-      </w:pPr>
-      <w:bookmarkStart w:id="6" w:name="_Toc179457390"/>
-      <w:r>
-        <w:t>Các y</w:t>
-      </w:r>
-      <w:r>
-        <w:t>êu cầ</w:t>
-      </w:r>
-      <w:r>
-        <w:t>u khai thác d</w:t>
-      </w:r>
-      <w:r>
-        <w:t>ữ liệ</w:t>
-      </w:r>
-      <w:r>
-        <w:t xml:space="preserve">u và </w:t>
-      </w:r>
-      <w:r>
-        <w:t>l</w:t>
-      </w:r>
-      <w:r>
-        <w:t>ệ</w:t>
-      </w:r>
-      <w:r>
-        <w:t>nh t</w:t>
-      </w:r>
-      <w:r>
-        <w:t>ruy vấ</w:t>
-      </w:r>
-      <w:r>
-        <w:t>n t</w:t>
-      </w:r>
-      <w:r>
-        <w:t>ương ứng</w:t>
-      </w:r>
-      <w:bookmarkEnd w:id="6"/>
-    </w:p>
-    <w:p>
-      <w:pPr>
-        <w:pStyle w:val="Noidung"/>
-      </w:pPr>
-      <w:r>
-        <w:t xml:space="preserve">Hệ thống sẽ cung cấp một loạt các yêu cầu khai thác dữ liệu. Dưới đây là một số yêu cầu tiêu biểu cùng với lệnh </w:t>
-      </w:r>
-      <w:r>
-        <w:t>truy vấn tương ứng trong Neo4j:</w:t>
+        <w:t>distinct descendants) AS descendants, spouse</w:t>
       </w:r>
     </w:p>
     <w:p>
@@ -2909,24 +3186,27 @@
           <w:numId w:val="0"/>
         </w:numPr>
         <w:ind w:left="360" w:hanging="360"/>
-      </w:pPr>
-      <w:r>
         <w:rPr>
           <w:b/>
         </w:rPr>
-        <w:t xml:space="preserve">Yêu cầu 1: </w:t>
-      </w:r>
+      </w:pPr>
       <w:r>
         <w:rPr>
           <w:b/>
         </w:rPr>
-        <w:t>Lấy thông tin của một ngườ</w:t>
+        <w:t xml:space="preserve">Yêu cầu 5: </w:t>
       </w:r>
       <w:r>
         <w:rPr>
           <w:b/>
         </w:rPr>
-        <w:t>i.</w:t>
+        <w:t>Tìm kiếm gia đình có mối quan hệ kế</w:t>
+      </w:r>
+      <w:r>
+        <w:rPr>
+          <w:b/>
+        </w:rPr>
+        <w:t>t hôn.</w:t>
       </w:r>
     </w:p>
     <w:p>
@@ -2938,29 +3218,32 @@
       </w:r>
       <w:proofErr w:type="gramStart"/>
       <w:r>
-        <w:t>p:Person</w:t>
+        <w:t>u:User</w:t>
       </w:r>
       <w:proofErr w:type="gramEnd"/>
       <w:r>
-        <w:t xml:space="preserve"> {name: 'Charlie'})</w:t>
-      </w:r>
-    </w:p>
-    <w:p>
-      <w:pPr>
-        <w:pStyle w:val="noidung0"/>
-      </w:pPr>
-      <w:r>
-        <w:t>RETURN p</w:t>
-      </w:r>
-    </w:p>
-    <w:p>
-      <w:pPr>
-        <w:pStyle w:val="-"/>
-        <w:numPr>
-          <w:ilvl w:val="0"/>
-          <w:numId w:val="0"/>
-        </w:numPr>
-        <w:ind w:left="360" w:hanging="360"/>
+        <w:t xml:space="preserve"> {username: 'user1'})-[:OWNS]-&gt;(p:Person)</w:t>
+      </w:r>
+    </w:p>
+    <w:p>
+      <w:pPr>
+        <w:pStyle w:val="noidung0"/>
+      </w:pPr>
+      <w:r>
+        <w:t>OPTIONAL MATCH (p)-[r]-(related)</w:t>
+      </w:r>
+    </w:p>
+    <w:p>
+      <w:pPr>
+        <w:pStyle w:val="noidung0"/>
+      </w:pPr>
+      <w:r>
+        <w:t>RETURN p, collect(r) AS relationships, collect(related) AS related_people</w:t>
+      </w:r>
+    </w:p>
+    <w:p>
+      <w:pPr>
+        <w:pStyle w:val="noidung0"/>
         <w:rPr>
           <w:b/>
         </w:rPr>
@@ -2969,19 +3252,13 @@
         <w:rPr>
           <w:b/>
         </w:rPr>
-        <w:t xml:space="preserve">Yêu cầu 2: </w:t>
+        <w:t xml:space="preserve">Yêu cầu 6: Tìm </w:t>
       </w:r>
       <w:r>
         <w:rPr>
           <w:b/>
         </w:rPr>
-        <w:t>Lấy danh sách cha mẹ của một ngườ</w:t>
-      </w:r>
-      <w:r>
-        <w:rPr>
-          <w:b/>
-        </w:rPr>
-        <w:t>i.</w:t>
+        <w:t>cây gia phả của người dùng user2</w:t>
       </w:r>
     </w:p>
     <w:p>
@@ -2993,279 +3270,11 @@
       </w:r>
       <w:proofErr w:type="gramStart"/>
       <w:r>
-        <w:t>p:Person</w:t>
+        <w:t>u:User</w:t>
       </w:r>
       <w:proofErr w:type="gramEnd"/>
       <w:r>
-        <w:t xml:space="preserve"> {name: 'Charlie'})&lt;-[:PARENT_OF]-(parent)</w:t>
-      </w:r>
-    </w:p>
-    <w:p>
-      <w:pPr>
-        <w:pStyle w:val="noidung0"/>
-      </w:pPr>
-      <w:r>
-        <w:t>RETURN parent</w:t>
-      </w:r>
-    </w:p>
-    <w:p>
-      <w:pPr>
-        <w:pStyle w:val="-"/>
-        <w:numPr>
-          <w:ilvl w:val="0"/>
-          <w:numId w:val="0"/>
-        </w:numPr>
-        <w:ind w:left="360" w:hanging="360"/>
-        <w:rPr>
-          <w:b/>
-        </w:rPr>
-      </w:pPr>
-      <w:r>
-        <w:rPr>
-          <w:b/>
-        </w:rPr>
-        <w:t xml:space="preserve">Yêu cầu 3: </w:t>
-      </w:r>
-      <w:r>
-        <w:rPr>
-          <w:b/>
-        </w:rPr>
-        <w:t>Lấy danh sách anh chị em của một ngườ</w:t>
-      </w:r>
-      <w:r>
-        <w:rPr>
-          <w:b/>
-        </w:rPr>
-        <w:t>i.</w:t>
-      </w:r>
-    </w:p>
-    <w:p>
-      <w:pPr>
-        <w:pStyle w:val="noidung0"/>
-      </w:pPr>
-      <w:r>
-        <w:t>MATCH (</w:t>
-      </w:r>
-      <w:proofErr w:type="gramStart"/>
-      <w:r>
-        <w:t>p:Person</w:t>
-      </w:r>
-      <w:proofErr w:type="gramEnd"/>
-      <w:r>
-        <w:t xml:space="preserve"> {name: 'Charlie'})&lt;-[:PARENT_OF]-(parent)-[:SIBLING_OF]-&gt;(sibling)</w:t>
-      </w:r>
-    </w:p>
-    <w:p>
-      <w:pPr>
-        <w:pStyle w:val="noidung0"/>
-      </w:pPr>
-      <w:r>
-        <w:t>RETURN sibling</w:t>
-      </w:r>
-    </w:p>
-    <w:p>
-      <w:pPr>
-        <w:pStyle w:val="-"/>
-        <w:numPr>
-          <w:ilvl w:val="0"/>
-          <w:numId w:val="0"/>
-        </w:numPr>
-        <w:ind w:left="360" w:hanging="360"/>
-        <w:rPr>
-          <w:b/>
-        </w:rPr>
-      </w:pPr>
-      <w:r>
-        <w:rPr>
-          <w:b/>
-        </w:rPr>
-        <w:t xml:space="preserve">Yêu cầu 4: </w:t>
-      </w:r>
-      <w:r>
-        <w:rPr>
-          <w:b/>
-        </w:rPr>
-        <w:t>Tìm cây gia phả của một người</w:t>
-      </w:r>
-    </w:p>
-    <w:p>
-      <w:pPr>
-        <w:pStyle w:val="noidung0"/>
-      </w:pPr>
-      <w:r>
-        <w:t>MATCH (</w:t>
-      </w:r>
-      <w:proofErr w:type="gramStart"/>
-      <w:r>
-        <w:t>u:User</w:t>
-      </w:r>
-      <w:proofErr w:type="gramEnd"/>
-      <w:r>
-        <w:t xml:space="preserve"> {username: ‘user1’</w:t>
-      </w:r>
-      <w:r>
-        <w:t xml:space="preserve"> </w:t>
-      </w:r>
-      <w:r>
-        <w:t>})-</w:t>
-      </w:r>
-      <w:r>
-        <w:t>[:OWNS]-&gt;(p:Person {name: ‘Bob’</w:t>
-      </w:r>
-      <w:r>
-        <w:t xml:space="preserve"> </w:t>
-      </w:r>
-      <w:r>
-        <w:t>})</w:t>
-      </w:r>
-    </w:p>
-    <w:p>
-      <w:pPr>
-        <w:pStyle w:val="noidung0"/>
-      </w:pPr>
-      <w:r>
-        <w:t>OPTIONAL MATCH (p)-</w:t>
-      </w:r>
-      <w:proofErr w:type="gramStart"/>
-      <w:r>
-        <w:t>[:PARENT</w:t>
-      </w:r>
-      <w:proofErr w:type="gramEnd"/>
-      <w:r>
-        <w:t>_OF*1..]-&gt;(descendants)</w:t>
-      </w:r>
-    </w:p>
-    <w:p>
-      <w:pPr>
-        <w:pStyle w:val="noidung0"/>
-      </w:pPr>
-      <w:r>
-        <w:t>OPTIONAL MATCH (p)-</w:t>
-      </w:r>
-      <w:proofErr w:type="gramStart"/>
-      <w:r>
-        <w:t>[:MARRIED</w:t>
-      </w:r>
-      <w:proofErr w:type="gramEnd"/>
-      <w:r>
-        <w:t>_TO]-(spouse)</w:t>
-      </w:r>
-    </w:p>
-    <w:p>
-      <w:pPr>
-        <w:pStyle w:val="noidung0"/>
-      </w:pPr>
-      <w:r>
-        <w:t xml:space="preserve">RETURN p, </w:t>
-      </w:r>
-      <w:proofErr w:type="gramStart"/>
-      <w:r>
-        <w:t>collect(</w:t>
-      </w:r>
-      <w:proofErr w:type="gramEnd"/>
-      <w:r>
-        <w:t>distinct descendants) AS descendants, spouse</w:t>
-      </w:r>
-    </w:p>
-    <w:p>
-      <w:pPr>
-        <w:pStyle w:val="-"/>
-        <w:numPr>
-          <w:ilvl w:val="0"/>
-          <w:numId w:val="0"/>
-        </w:numPr>
-        <w:ind w:left="360" w:hanging="360"/>
-        <w:rPr>
-          <w:b/>
-        </w:rPr>
-      </w:pPr>
-      <w:r>
-        <w:rPr>
-          <w:b/>
-        </w:rPr>
-        <w:t xml:space="preserve">Yêu cầu 5: </w:t>
-      </w:r>
-      <w:r>
-        <w:rPr>
-          <w:b/>
-        </w:rPr>
-        <w:t>Tìm kiếm gia đình có mối quan hệ kế</w:t>
-      </w:r>
-      <w:r>
-        <w:rPr>
-          <w:b/>
-        </w:rPr>
-        <w:t>t hôn.</w:t>
-      </w:r>
-    </w:p>
-    <w:p>
-      <w:pPr>
-        <w:pStyle w:val="noidung0"/>
-      </w:pPr>
-      <w:r>
-        <w:t>MATCH (</w:t>
-      </w:r>
-      <w:proofErr w:type="gramStart"/>
-      <w:r>
-        <w:t>p:Person</w:t>
-      </w:r>
-      <w:proofErr w:type="gramEnd"/>
-      <w:r>
-        <w:t>)-[:MARRIED_TO]-(spouse)</w:t>
-      </w:r>
-    </w:p>
-    <w:p>
-      <w:pPr>
-        <w:pStyle w:val="noidung0"/>
-      </w:pPr>
-      <w:r>
-        <w:t>RETURN p, spouse</w:t>
-      </w:r>
-    </w:p>
-    <w:p>
-      <w:pPr>
-        <w:pStyle w:val="noidung0"/>
-        <w:rPr>
-          <w:b/>
-        </w:rPr>
-      </w:pPr>
-      <w:r>
-        <w:rPr>
-          <w:b/>
-        </w:rPr>
-        <w:t>Yêu cầu 6: Tìm kiếm những người đã mất.</w:t>
-      </w:r>
-    </w:p>
-    <w:p>
-      <w:pPr>
-        <w:pStyle w:val="noidung0"/>
-      </w:pPr>
-      <w:r>
-        <w:t>MATCH (</w:t>
-      </w:r>
-      <w:proofErr w:type="gramStart"/>
-      <w:r>
-        <w:t>p:Person</w:t>
-      </w:r>
-      <w:proofErr w:type="gramEnd"/>
-      <w:r>
-        <w:t>)</w:t>
-      </w:r>
-    </w:p>
-    <w:p>
-      <w:pPr>
-        <w:pStyle w:val="noidung0"/>
-      </w:pPr>
-      <w:r>
-        <w:t xml:space="preserve">WHERE </w:t>
-      </w:r>
-      <w:proofErr w:type="gramStart"/>
-      <w:r>
-        <w:t>p.date</w:t>
-      </w:r>
-      <w:proofErr w:type="gramEnd"/>
-      <w:r>
-        <w:t>_of_death IS NOT NULL</w:t>
+        <w:t xml:space="preserve"> {username: 'user2'})-[:OWNS]-&gt;(p:Person)</w:t>
       </w:r>
     </w:p>
     <w:p>
@@ -3279,13 +3288,264 @@
     </w:p>
     <w:p>
       <w:pPr>
+        <w:pStyle w:val="noidung0"/>
+        <w:rPr>
+          <w:b/>
+        </w:rPr>
+      </w:pPr>
+      <w:r>
+        <w:rPr>
+          <w:b/>
+        </w:rPr>
+        <w:t>Yêu cầu 7: Đếm số lượng con cái của từng thành viên thuộc về người dùng user1.</w:t>
+      </w:r>
+    </w:p>
+    <w:p>
+      <w:pPr>
+        <w:pStyle w:val="noidung0"/>
+      </w:pPr>
+      <w:r>
+        <w:t>MATCH (</w:t>
+      </w:r>
+      <w:proofErr w:type="gramStart"/>
+      <w:r>
+        <w:t>u:User</w:t>
+      </w:r>
+      <w:proofErr w:type="gramEnd"/>
+      <w:r>
+        <w:t xml:space="preserve"> {username: 'user1'})-[:OWNS]-&gt;(p:Person)</w:t>
+      </w:r>
+    </w:p>
+    <w:p>
+      <w:pPr>
+        <w:pStyle w:val="noidung0"/>
+      </w:pPr>
+      <w:r>
+        <w:t>OPTIONAL MATCH (p)-</w:t>
+      </w:r>
+      <w:proofErr w:type="gramStart"/>
+      <w:r>
+        <w:t>[:PARENT</w:t>
+      </w:r>
+      <w:proofErr w:type="gramEnd"/>
+      <w:r>
+        <w:t>_OF]-&gt;(children)</w:t>
+      </w:r>
+    </w:p>
+    <w:p>
+      <w:pPr>
+        <w:pStyle w:val="noidung0"/>
+      </w:pPr>
+      <w:r>
+        <w:t>RETURN p.name, count(children) AS number_of_children</w:t>
+      </w:r>
+    </w:p>
+    <w:p>
+      <w:pPr>
+        <w:pStyle w:val="noidung0"/>
+        <w:rPr>
+          <w:b/>
+        </w:rPr>
+      </w:pPr>
+      <w:r>
+        <w:rPr>
+          <w:b/>
+        </w:rPr>
+        <w:t xml:space="preserve">Yêu cầu 8: </w:t>
+      </w:r>
+      <w:r>
+        <w:rPr>
+          <w:b/>
+        </w:rPr>
+        <w:t xml:space="preserve">Hiển thị tất cả các mối quan hệ hôn nhân của người dùng </w:t>
+      </w:r>
+      <w:r>
+        <w:rPr>
+          <w:rStyle w:val="Strong"/>
+          <w:rFonts w:eastAsia="Calibri"/>
+        </w:rPr>
+        <w:t>user1</w:t>
+      </w:r>
+      <w:r>
+        <w:rPr>
+          <w:b/>
+        </w:rPr>
+        <w:t>.</w:t>
+      </w:r>
+    </w:p>
+    <w:p>
+      <w:pPr>
+        <w:pStyle w:val="noidung0"/>
+      </w:pPr>
+      <w:r>
+        <w:t>MATCH (</w:t>
+      </w:r>
+      <w:proofErr w:type="gramStart"/>
+      <w:r>
+        <w:t>u:User</w:t>
+      </w:r>
+      <w:proofErr w:type="gramEnd"/>
+      <w:r>
+        <w:t xml:space="preserve"> {username: 'user1'})-[:OWNS]-&gt;(p:Person)</w:t>
+      </w:r>
+    </w:p>
+    <w:p>
+      <w:pPr>
+        <w:pStyle w:val="noidung0"/>
+      </w:pPr>
+      <w:r>
+        <w:t>OPTIONAL MATCH (p)-</w:t>
+      </w:r>
+      <w:proofErr w:type="gramStart"/>
+      <w:r>
+        <w:t>[:MARRIED</w:t>
+      </w:r>
+      <w:proofErr w:type="gramEnd"/>
+      <w:r>
+        <w:t>_TO]-(spouse)</w:t>
+      </w:r>
+    </w:p>
+    <w:p>
+      <w:pPr>
+        <w:pStyle w:val="noidung0"/>
+      </w:pPr>
+      <w:r>
+        <w:t>RETURN p</w:t>
+      </w:r>
+      <w:r>
+        <w:t>.name</w:t>
+      </w:r>
+      <w:r>
+        <w:t>, collect(spouse) AS spouses</w:t>
+      </w:r>
+    </w:p>
+    <w:p>
+      <w:pPr>
+        <w:pStyle w:val="noidung0"/>
+        <w:rPr>
+          <w:b/>
+        </w:rPr>
+      </w:pPr>
+      <w:r>
+        <w:rPr>
+          <w:b/>
+        </w:rPr>
+        <w:t>Yêu cầu 9:</w:t>
+      </w:r>
+      <w:r>
+        <w:rPr>
+          <w:b/>
+        </w:rPr>
+        <w:t xml:space="preserve"> Tìm ông bà của Nguyễn Văn Minh</w:t>
+      </w:r>
+      <w:r>
+        <w:rPr>
+          <w:b/>
+        </w:rPr>
+        <w:t>.</w:t>
+      </w:r>
+    </w:p>
+    <w:p>
+      <w:pPr>
+        <w:pStyle w:val="noidung0"/>
+      </w:pPr>
+      <w:r>
+        <w:t>MATCH (</w:t>
+      </w:r>
+      <w:proofErr w:type="gramStart"/>
+      <w:r>
+        <w:t>p:Person</w:t>
+      </w:r>
+      <w:proofErr w:type="gramEnd"/>
+      <w:r>
+        <w:t xml:space="preserve"> {name: 'Nguyễn Văn Minh'})&lt;-[:PARENT_OF]-(parent)</w:t>
+      </w:r>
+    </w:p>
+    <w:p>
+      <w:pPr>
+        <w:pStyle w:val="noidung0"/>
+      </w:pPr>
+      <w:r>
+        <w:t>OPTIONAL MATCH (parent)&lt;-</w:t>
+      </w:r>
+      <w:proofErr w:type="gramStart"/>
+      <w:r>
+        <w:t>[:PARENT</w:t>
+      </w:r>
+      <w:proofErr w:type="gramEnd"/>
+      <w:r>
+        <w:t>_OF]-(grandparents)</w:t>
+      </w:r>
+    </w:p>
+    <w:p>
+      <w:pPr>
+        <w:pStyle w:val="noidung0"/>
+      </w:pPr>
+      <w:r>
+        <w:t>RETURN parent.name, collect(grandparents) AS grandparents</w:t>
+      </w:r>
+    </w:p>
+    <w:p>
+      <w:pPr>
+        <w:pStyle w:val="noidung0"/>
+        <w:rPr>
+          <w:b/>
+        </w:rPr>
+      </w:pPr>
+      <w:r>
+        <w:rPr>
+          <w:b/>
+        </w:rPr>
+        <w:t>Yêu cấu 10:</w:t>
+      </w:r>
+      <w:r>
+        <w:rPr>
+          <w:b/>
+        </w:rPr>
+        <w:t xml:space="preserve"> Hiển thị tất cả thành viên có nghề nghiệp là Kỹ sư</w:t>
+      </w:r>
+      <w:r>
+        <w:rPr>
+          <w:b/>
+        </w:rPr>
+        <w:t>.</w:t>
+      </w:r>
+      <w:bookmarkStart w:id="7" w:name="_GoBack"/>
+      <w:bookmarkEnd w:id="7"/>
+    </w:p>
+    <w:p>
+      <w:pPr>
+        <w:pStyle w:val="noidung0"/>
+      </w:pPr>
+      <w:r>
+        <w:t>MATCH (</w:t>
+      </w:r>
+      <w:proofErr w:type="gramStart"/>
+      <w:r>
+        <w:t>p:Person</w:t>
+      </w:r>
+      <w:proofErr w:type="gramEnd"/>
+      <w:r>
+        <w:t xml:space="preserve"> {occupation: 'Kỹ sư'})</w:t>
+      </w:r>
+    </w:p>
+    <w:p>
+      <w:pPr>
+        <w:pStyle w:val="noidung0"/>
+      </w:pPr>
+      <w:r>
+        <w:t>RETURN p</w:t>
+      </w:r>
+    </w:p>
+    <w:p>
+      <w:pPr>
         <w:pStyle w:val="Muc11"/>
       </w:pPr>
-      <w:bookmarkStart w:id="7" w:name="_Toc179457391"/>
+      <w:bookmarkStart w:id="8" w:name="_Toc179457391"/>
       <w:r>
         <w:t>Sao lưu và phục hồi cơ sở dữ liệu</w:t>
       </w:r>
-      <w:bookmarkEnd w:id="7"/>
+      <w:bookmarkEnd w:id="8"/>
     </w:p>
     <w:p>
       <w:pPr>
@@ -3393,6 +3653,7 @@
         <w:rPr>
           <w:noProof/>
         </w:rPr>
+        <w:lastRenderedPageBreak/>
         <w:drawing>
           <wp:anchor distT="0" distB="0" distL="114300" distR="114300" simplePos="0" relativeHeight="251659264" behindDoc="0" locked="0" layoutInCell="1" allowOverlap="1" wp14:anchorId="3A1FB792" wp14:editId="6DD2235E">
             <wp:simplePos x="0" y="0"/>
@@ -3468,7 +3729,6 @@
         <w:pStyle w:val="noidung0"/>
       </w:pPr>
       <w:r>
-        <w:lastRenderedPageBreak/>
         <w:t>File sẽ được lưu vào</w:t>
       </w:r>
       <w:r>
@@ -3621,7 +3881,11 @@
         <w:pStyle w:val="-"/>
       </w:pPr>
       <w:r>
-        <w:t>--overwrite-destination=true: Tham số này cho phép ghi đè lên cơ sở dữ liệu hiện tại (nếu có). Đây là tham số quan trọng nếu bạn muốn phục hồi cơ sở dữ liệu với cùng tên.</w:t>
+        <w:t xml:space="preserve">--overwrite-destination=true: Tham số này cho phép ghi đè lên cơ sở dữ liệu hiện tại </w:t>
+      </w:r>
+      <w:r>
+        <w:lastRenderedPageBreak/>
+        <w:t>(nếu có). Đây là tham số quan trọng nếu bạn muốn phục hồi cơ sở dữ liệu với cùng tên.</w:t>
       </w:r>
     </w:p>
     <w:p>
@@ -3631,6 +3895,7 @@
       <w:r>
         <w:rPr>
           <w:noProof/>
+          <w:lang w:val="en-US"/>
         </w:rPr>
         <w:drawing>
           <wp:anchor distT="0" distB="0" distL="114300" distR="114300" simplePos="0" relativeHeight="251663360" behindDoc="0" locked="0" layoutInCell="1" allowOverlap="1" wp14:anchorId="019ED595" wp14:editId="45747531">
@@ -3701,8 +3966,6 @@
           <w:szCs w:val="22"/>
         </w:rPr>
       </w:pPr>
-      <w:bookmarkStart w:id="8" w:name="_GoBack"/>
-      <w:bookmarkEnd w:id="8"/>
     </w:p>
     <w:sectPr>
       <w:headerReference w:type="default" r:id="rId13"/>
@@ -3792,7 +4055,7 @@
           <w:rPr>
             <w:noProof/>
           </w:rPr>
-          <w:t>11</w:t>
+          <w:t>10</w:t>
         </w:r>
         <w:r>
           <w:rPr>
@@ -3878,7 +4141,7 @@
         <v:path o:extrusionok="f" gradientshapeok="t" o:connecttype="rect"/>
         <o:lock v:ext="edit" aspectratio="t"/>
       </v:shapetype>
-      <v:shape id="_x0000_i1061" type="#_x0000_t75" style="width:11.4pt;height:11.4pt" o:bullet="t">
+      <v:shape id="_x0000_i1073" type="#_x0000_t75" style="width:11.4pt;height:11.4pt" o:bullet="t">
         <v:imagedata r:id="rId1" o:title="mso9FBA"/>
       </v:shape>
     </w:pict>
@@ -10183,7 +10446,7 @@
 </file>
 
 <file path=customXml/itemProps1.xml><?xml version="1.0" encoding="utf-8"?>
-<ds:datastoreItem xmlns:ds="http://schemas.openxmlformats.org/officeDocument/2006/customXml" ds:itemID="{2FA99726-B048-4449-9DA9-E97DF2C91A76}">
+<ds:datastoreItem xmlns:ds="http://schemas.openxmlformats.org/officeDocument/2006/customXml" ds:itemID="{76499A03-5B00-4322-842A-E1A9CE874CAD}">
   <ds:schemaRefs>
     <ds:schemaRef ds:uri="http://schemas.openxmlformats.org/officeDocument/2006/bibliography"/>
   </ds:schemaRefs>

</xml_diff>

<commit_message>
create form add member
</commit_message>
<xml_diff>
--- a/Nhom16.docx
+++ b/Nhom16.docx
@@ -617,7 +617,7 @@
       <w:pPr>
         <w:pStyle w:val="ATIeuDe"/>
       </w:pPr>
-      <w:bookmarkStart w:id="0" w:name="_Toc179457384"/>
+      <w:bookmarkStart w:id="0" w:name="_Toc180097985"/>
       <w:r>
         <w:lastRenderedPageBreak/>
         <w:t>MỤC LỤC</w:t>
@@ -642,7 +642,7 @@
       <w:r>
         <w:fldChar w:fldCharType="separate"/>
       </w:r>
-      <w:hyperlink w:anchor="_Toc179457384" w:history="1">
+      <w:hyperlink w:anchor="_Toc180097985" w:history="1">
         <w:r>
           <w:rPr>
             <w:rStyle w:val="Hyperlink"/>
@@ -669,7 +669,7 @@
             <w:noProof/>
             <w:webHidden/>
           </w:rPr>
-          <w:instrText xml:space="preserve"> PAGEREF _Toc179457384 \h </w:instrText>
+          <w:instrText xml:space="preserve"> PAGEREF _Toc180097985 \h </w:instrText>
         </w:r>
         <w:r>
           <w:rPr>
@@ -709,7 +709,7 @@
           <w:sz w:val="22"/>
         </w:rPr>
       </w:pPr>
-      <w:hyperlink w:anchor="_Toc179457385" w:history="1">
+      <w:hyperlink w:anchor="_Toc180097986" w:history="1">
         <w:r>
           <w:rPr>
             <w:rStyle w:val="Hyperlink"/>
@@ -749,7 +749,7 @@
             <w:noProof/>
             <w:webHidden/>
           </w:rPr>
-          <w:instrText xml:space="preserve"> PAGEREF _Toc179457385 \h </w:instrText>
+          <w:instrText xml:space="preserve"> PAGEREF _Toc180097986 \h </w:instrText>
         </w:r>
         <w:r>
           <w:rPr>
@@ -788,7 +788,7 @@
           <w:sz w:val="22"/>
         </w:rPr>
       </w:pPr>
-      <w:hyperlink w:anchor="_Toc179457386" w:history="1">
+      <w:hyperlink w:anchor="_Toc180097987" w:history="1">
         <w:r>
           <w:rPr>
             <w:rStyle w:val="Hyperlink"/>
@@ -811,7 +811,7 @@
           <w:rPr>
             <w:webHidden/>
           </w:rPr>
-          <w:instrText xml:space="preserve"> PAGEREF _Toc179457386 \h </w:instrText>
+          <w:instrText xml:space="preserve"> PAGEREF _Toc180097987 \h </w:instrText>
         </w:r>
         <w:r>
           <w:rPr>
@@ -846,7 +846,7 @@
           <w:sz w:val="22"/>
         </w:rPr>
       </w:pPr>
-      <w:hyperlink w:anchor="_Toc179457387" w:history="1">
+      <w:hyperlink w:anchor="_Toc180097988" w:history="1">
         <w:r>
           <w:rPr>
             <w:rStyle w:val="Hyperlink"/>
@@ -869,7 +869,7 @@
           <w:rPr>
             <w:webHidden/>
           </w:rPr>
-          <w:instrText xml:space="preserve"> PAGEREF _Toc179457387 \h </w:instrText>
+          <w:instrText xml:space="preserve"> PAGEREF _Toc180097988 \h </w:instrText>
         </w:r>
         <w:r>
           <w:rPr>
@@ -886,7 +886,7 @@
           <w:rPr>
             <w:webHidden/>
           </w:rPr>
-          <w:t>4</w:t>
+          <w:t>3</w:t>
         </w:r>
         <w:r>
           <w:rPr>
@@ -904,7 +904,7 @@
           <w:sz w:val="22"/>
         </w:rPr>
       </w:pPr>
-      <w:hyperlink w:anchor="_Toc179457388" w:history="1">
+      <w:hyperlink w:anchor="_Toc180097989" w:history="1">
         <w:r>
           <w:rPr>
             <w:rStyle w:val="Hyperlink"/>
@@ -927,7 +927,7 @@
           <w:rPr>
             <w:webHidden/>
           </w:rPr>
-          <w:instrText xml:space="preserve"> PAGEREF _Toc179457388 \h </w:instrText>
+          <w:instrText xml:space="preserve"> PAGEREF _Toc180097989 \h </w:instrText>
         </w:r>
         <w:r>
           <w:rPr>
@@ -963,7 +963,7 @@
           <w:sz w:val="22"/>
         </w:rPr>
       </w:pPr>
-      <w:hyperlink w:anchor="_Toc179457389" w:history="1">
+      <w:hyperlink w:anchor="_Toc180097990" w:history="1">
         <w:r>
           <w:rPr>
             <w:rStyle w:val="Hyperlink"/>
@@ -1003,7 +1003,7 @@
             <w:noProof/>
             <w:webHidden/>
           </w:rPr>
-          <w:instrText xml:space="preserve"> PAGEREF _Toc179457389 \h </w:instrText>
+          <w:instrText xml:space="preserve"> PAGEREF _Toc180097990 \h </w:instrText>
         </w:r>
         <w:r>
           <w:rPr>
@@ -1023,7 +1023,7 @@
             <w:noProof/>
             <w:webHidden/>
           </w:rPr>
-          <w:t>8</w:t>
+          <w:t>9</w:t>
         </w:r>
         <w:r>
           <w:rPr>
@@ -1042,7 +1042,7 @@
           <w:sz w:val="22"/>
         </w:rPr>
       </w:pPr>
-      <w:hyperlink w:anchor="_Toc179457390" w:history="1">
+      <w:hyperlink w:anchor="_Toc180097991" w:history="1">
         <w:r>
           <w:rPr>
             <w:rStyle w:val="Hyperlink"/>
@@ -1065,7 +1065,7 @@
           <w:rPr>
             <w:webHidden/>
           </w:rPr>
-          <w:instrText xml:space="preserve"> PAGEREF _Toc179457390 \h </w:instrText>
+          <w:instrText xml:space="preserve"> PAGEREF _Toc180097991 \h </w:instrText>
         </w:r>
         <w:r>
           <w:rPr>
@@ -1082,7 +1082,7 @@
           <w:rPr>
             <w:webHidden/>
           </w:rPr>
-          <w:t>8</w:t>
+          <w:t>9</w:t>
         </w:r>
         <w:r>
           <w:rPr>
@@ -1100,7 +1100,7 @@
           <w:sz w:val="22"/>
         </w:rPr>
       </w:pPr>
-      <w:hyperlink w:anchor="_Toc179457391" w:history="1">
+      <w:hyperlink w:anchor="_Toc180097992" w:history="1">
         <w:r>
           <w:rPr>
             <w:rStyle w:val="Hyperlink"/>
@@ -1123,7 +1123,7 @@
           <w:rPr>
             <w:webHidden/>
           </w:rPr>
-          <w:instrText xml:space="preserve"> PAGEREF _Toc179457391 \h </w:instrText>
+          <w:instrText xml:space="preserve"> PAGEREF _Toc180097992 \h </w:instrText>
         </w:r>
         <w:r>
           <w:rPr>
@@ -1140,7 +1140,7 @@
           <w:rPr>
             <w:webHidden/>
           </w:rPr>
-          <w:t>8</w:t>
+          <w:t>10</w:t>
         </w:r>
         <w:r>
           <w:rPr>
@@ -1152,6 +1152,202 @@
     </w:p>
     <w:p>
       <w:pPr>
+        <w:pStyle w:val="TOC1"/>
+        <w:rPr>
+          <w:rFonts w:asciiTheme="minorHAnsi" w:eastAsiaTheme="minorEastAsia" w:hAnsiTheme="minorHAnsi" w:cstheme="minorBidi"/>
+          <w:noProof/>
+          <w:sz w:val="22"/>
+        </w:rPr>
+      </w:pPr>
+      <w:hyperlink w:anchor="_Toc180097993" w:history="1">
+        <w:r>
+          <w:rPr>
+            <w:rStyle w:val="Hyperlink"/>
+            <w:noProof/>
+            <w14:scene3d>
+              <w14:camera w14:prst="orthographicFront"/>
+              <w14:lightRig w14:rig="threePt" w14:dir="t">
+                <w14:rot w14:lat="0" w14:lon="0" w14:rev="0"/>
+              </w14:lightRig>
+            </w14:scene3d>
+          </w:rPr>
+          <w:t>CHƯƠNG 3:</w:t>
+        </w:r>
+        <w:r>
+          <w:rPr>
+            <w:rStyle w:val="Hyperlink"/>
+            <w:noProof/>
+          </w:rPr>
+          <w:t xml:space="preserve"> ỨNG DỤNG</w:t>
+        </w:r>
+        <w:r>
+          <w:rPr>
+            <w:noProof/>
+            <w:webHidden/>
+          </w:rPr>
+          <w:tab/>
+        </w:r>
+        <w:r>
+          <w:rPr>
+            <w:noProof/>
+            <w:webHidden/>
+          </w:rPr>
+          <w:fldChar w:fldCharType="begin"/>
+        </w:r>
+        <w:r>
+          <w:rPr>
+            <w:noProof/>
+            <w:webHidden/>
+          </w:rPr>
+          <w:instrText xml:space="preserve"> PAGEREF _Toc180097993 \h </w:instrText>
+        </w:r>
+        <w:r>
+          <w:rPr>
+            <w:noProof/>
+            <w:webHidden/>
+          </w:rPr>
+        </w:r>
+        <w:r>
+          <w:rPr>
+            <w:noProof/>
+            <w:webHidden/>
+          </w:rPr>
+          <w:fldChar w:fldCharType="separate"/>
+        </w:r>
+        <w:r>
+          <w:rPr>
+            <w:noProof/>
+            <w:webHidden/>
+          </w:rPr>
+          <w:t>12</w:t>
+        </w:r>
+        <w:r>
+          <w:rPr>
+            <w:noProof/>
+            <w:webHidden/>
+          </w:rPr>
+          <w:fldChar w:fldCharType="end"/>
+        </w:r>
+      </w:hyperlink>
+    </w:p>
+    <w:p>
+      <w:pPr>
+        <w:pStyle w:val="TOC2"/>
+        <w:rPr>
+          <w:rFonts w:asciiTheme="minorHAnsi" w:eastAsiaTheme="minorEastAsia" w:hAnsiTheme="minorHAnsi" w:cstheme="minorBidi"/>
+          <w:sz w:val="22"/>
+        </w:rPr>
+      </w:pPr>
+      <w:hyperlink w:anchor="_Toc180097994" w:history="1">
+        <w:r>
+          <w:rPr>
+            <w:rStyle w:val="Hyperlink"/>
+          </w:rPr>
+          <w:t>3.1 Giao diện chính và các chức năng quản lý</w:t>
+        </w:r>
+        <w:r>
+          <w:rPr>
+            <w:webHidden/>
+          </w:rPr>
+          <w:tab/>
+        </w:r>
+        <w:r>
+          <w:rPr>
+            <w:webHidden/>
+          </w:rPr>
+          <w:fldChar w:fldCharType="begin"/>
+        </w:r>
+        <w:r>
+          <w:rPr>
+            <w:webHidden/>
+          </w:rPr>
+          <w:instrText xml:space="preserve"> PAGEREF _Toc180097994 \h </w:instrText>
+        </w:r>
+        <w:r>
+          <w:rPr>
+            <w:webHidden/>
+          </w:rPr>
+        </w:r>
+        <w:r>
+          <w:rPr>
+            <w:webHidden/>
+          </w:rPr>
+          <w:fldChar w:fldCharType="separate"/>
+        </w:r>
+        <w:r>
+          <w:rPr>
+            <w:webHidden/>
+          </w:rPr>
+          <w:t>12</w:t>
+        </w:r>
+        <w:r>
+          <w:rPr>
+            <w:webHidden/>
+          </w:rPr>
+          <w:fldChar w:fldCharType="end"/>
+        </w:r>
+      </w:hyperlink>
+    </w:p>
+    <w:p>
+      <w:pPr>
+        <w:pStyle w:val="TOC2"/>
+        <w:rPr>
+          <w:rFonts w:asciiTheme="minorHAnsi" w:eastAsiaTheme="minorEastAsia" w:hAnsiTheme="minorHAnsi" w:cstheme="minorBidi"/>
+          <w:sz w:val="22"/>
+        </w:rPr>
+      </w:pPr>
+      <w:hyperlink w:anchor="_Toc180097995" w:history="1">
+        <w:r>
+          <w:rPr>
+            <w:rStyle w:val="Hyperlink"/>
+          </w:rPr>
+          <w:t>3.2 Cài đặt</w:t>
+        </w:r>
+        <w:r>
+          <w:rPr>
+            <w:webHidden/>
+          </w:rPr>
+          <w:tab/>
+        </w:r>
+        <w:r>
+          <w:rPr>
+            <w:webHidden/>
+          </w:rPr>
+          <w:fldChar w:fldCharType="begin"/>
+        </w:r>
+        <w:r>
+          <w:rPr>
+            <w:webHidden/>
+          </w:rPr>
+          <w:instrText xml:space="preserve"> PAGEREF _Toc180097995 \h </w:instrText>
+        </w:r>
+        <w:r>
+          <w:rPr>
+            <w:webHidden/>
+          </w:rPr>
+        </w:r>
+        <w:r>
+          <w:rPr>
+            <w:webHidden/>
+          </w:rPr>
+          <w:fldChar w:fldCharType="separate"/>
+        </w:r>
+        <w:r>
+          <w:rPr>
+            <w:webHidden/>
+          </w:rPr>
+          <w:t>14</w:t>
+        </w:r>
+        <w:r>
+          <w:rPr>
+            <w:webHidden/>
+          </w:rPr>
+          <w:fldChar w:fldCharType="end"/>
+        </w:r>
+      </w:hyperlink>
+    </w:p>
+    <w:p>
+      <w:pPr>
         <w:pStyle w:val="18Center"/>
         <w:tabs>
           <w:tab w:val="right" w:leader="dot" w:pos="9000"/>
@@ -1194,7 +1390,7 @@
       <w:pPr>
         <w:pStyle w:val="Chuong"/>
       </w:pPr>
-      <w:bookmarkStart w:id="1" w:name="_Toc179457385"/>
+      <w:bookmarkStart w:id="1" w:name="_Toc180097986"/>
       <w:r>
         <w:lastRenderedPageBreak/>
         <w:t>THIẾT KẾ MÔ HÌNH DỮ LIỆU</w:t>
@@ -1205,7 +1401,7 @@
       <w:pPr>
         <w:pStyle w:val="Muc11"/>
       </w:pPr>
-      <w:bookmarkStart w:id="2" w:name="_Toc179457386"/>
+      <w:bookmarkStart w:id="2" w:name="_Toc180097987"/>
       <w:r>
         <w:t>Khảo sát hệ thống quản lý</w:t>
       </w:r>
@@ -1419,7 +1615,7 @@
       <w:pPr>
         <w:pStyle w:val="Muc11"/>
       </w:pPr>
-      <w:bookmarkStart w:id="3" w:name="_Toc179457387"/>
+      <w:bookmarkStart w:id="3" w:name="_Toc180097988"/>
       <w:r>
         <w:t>Thiết kê mô hình dữ liệu</w:t>
       </w:r>
@@ -1457,25 +1653,6 @@
       </w:r>
       <w:r>
         <w:t xml:space="preserve"> </w:t>
-      </w:r>
-    </w:p>
-    <w:p>
-      <w:pPr>
-        <w:pStyle w:val="-"/>
-      </w:pPr>
-      <w:r>
-        <w:t>Person</w:t>
-      </w:r>
-      <w:r>
-        <w:t>: Mỗi node Person đại diện cho một thành viên trong gia đình.</w:t>
-      </w:r>
-    </w:p>
-    <w:p>
-      <w:pPr>
-        <w:pStyle w:val="-"/>
-      </w:pPr>
-      <w:r>
-        <w:t>Attributes:</w:t>
       </w:r>
     </w:p>
     <w:p>
@@ -1487,7 +1664,94 @@
         </w:numPr>
       </w:pPr>
       <w:r>
+        <w:t>Person</w:t>
+      </w:r>
+      <w:r>
+        <w:t>: Mỗi node Person đại diện cho một thành viên trong gia đình.</w:t>
+      </w:r>
+    </w:p>
+    <w:p>
+      <w:pPr>
+        <w:pStyle w:val="-"/>
+        <w:numPr>
+          <w:ilvl w:val="2"/>
+          <w:numId w:val="10"/>
+        </w:numPr>
+      </w:pPr>
+      <w:r>
         <w:t>name: Tên người.</w:t>
+      </w:r>
+    </w:p>
+    <w:p>
+      <w:pPr>
+        <w:pStyle w:val="-"/>
+        <w:numPr>
+          <w:ilvl w:val="2"/>
+          <w:numId w:val="10"/>
+        </w:numPr>
+      </w:pPr>
+      <w:r>
+        <w:t>date_of_birth: Ngày sinh.</w:t>
+      </w:r>
+    </w:p>
+    <w:p>
+      <w:pPr>
+        <w:pStyle w:val="-"/>
+        <w:numPr>
+          <w:ilvl w:val="2"/>
+          <w:numId w:val="10"/>
+        </w:numPr>
+      </w:pPr>
+      <w:r>
+        <w:t>gender: Giới tính (Male/Female).</w:t>
+      </w:r>
+    </w:p>
+    <w:p>
+      <w:pPr>
+        <w:pStyle w:val="-"/>
+        <w:numPr>
+          <w:ilvl w:val="2"/>
+          <w:numId w:val="10"/>
+        </w:numPr>
+      </w:pPr>
+      <w:r>
+        <w:t>address: Địa chỉ nơi cư trú.</w:t>
+      </w:r>
+    </w:p>
+    <w:p>
+      <w:pPr>
+        <w:pStyle w:val="-"/>
+        <w:numPr>
+          <w:ilvl w:val="2"/>
+          <w:numId w:val="10"/>
+        </w:numPr>
+      </w:pPr>
+      <w:r>
+        <w:t>phone_number: Số điện thoại liên lạc.</w:t>
+      </w:r>
+    </w:p>
+    <w:p>
+      <w:pPr>
+        <w:pStyle w:val="-"/>
+        <w:numPr>
+          <w:ilvl w:val="2"/>
+          <w:numId w:val="10"/>
+        </w:numPr>
+      </w:pPr>
+      <w:r>
+        <w:t>occupation: Nghề nghiệp.</w:t>
+      </w:r>
+    </w:p>
+    <w:p>
+      <w:pPr>
+        <w:pStyle w:val="-"/>
+        <w:numPr>
+          <w:ilvl w:val="2"/>
+          <w:numId w:val="10"/>
+        </w:numPr>
+      </w:pPr>
+      <w:r>
+        <w:t>date_of_death: Ngày mất (nếu có).</w:t>
       </w:r>
     </w:p>
     <w:p>
@@ -1499,7 +1763,54 @@
         </w:numPr>
       </w:pPr>
       <w:r>
-        <w:t>date_of_birth: Ngày sinh.</w:t>
+        <w:t>User</w:t>
+      </w:r>
+      <w:r>
+        <w:t xml:space="preserve">: Mỗi node </w:t>
+      </w:r>
+      <w:r>
+        <w:t>User</w:t>
+      </w:r>
+      <w:r>
+        <w:t xml:space="preserve"> đại diện cho một </w:t>
+      </w:r>
+      <w:r>
+        <w:t>người dùng trong hệ thống</w:t>
+      </w:r>
+      <w:r>
+        <w:t>.</w:t>
+      </w:r>
+    </w:p>
+    <w:p>
+      <w:pPr>
+        <w:pStyle w:val="-"/>
+        <w:numPr>
+          <w:ilvl w:val="2"/>
+          <w:numId w:val="10"/>
+        </w:numPr>
+      </w:pPr>
+      <w:r>
+        <w:t>username: Tên người dùng</w:t>
+      </w:r>
+    </w:p>
+    <w:p>
+      <w:pPr>
+        <w:pStyle w:val="-"/>
+        <w:numPr>
+          <w:ilvl w:val="2"/>
+          <w:numId w:val="10"/>
+        </w:numPr>
+      </w:pPr>
+      <w:r>
+        <w:t>password: Mật khẩu</w:t>
+      </w:r>
+    </w:p>
+    <w:p>
+      <w:pPr>
+        <w:pStyle w:val="-"/>
+      </w:pPr>
+      <w:r>
+        <w:t>Relationships:</w:t>
       </w:r>
     </w:p>
     <w:p>
@@ -1511,10 +1822,7 @@
         </w:numPr>
       </w:pPr>
       <w:r>
-        <w:t>gender: Giới tính (Male/Female).</w:t>
-      </w:r>
-      <w:r>
-        <w:t>x</w:t>
+        <w:t>PARENT_OF (Cha mẹ của): Liên kết giữa cha mẹ và con cái.</w:t>
       </w:r>
     </w:p>
     <w:p>
@@ -1526,86 +1834,6 @@
         </w:numPr>
       </w:pPr>
       <w:r>
-        <w:t>address: Địa chỉ nơi cư trú.</w:t>
-      </w:r>
-    </w:p>
-    <w:p>
-      <w:pPr>
-        <w:pStyle w:val="-"/>
-        <w:numPr>
-          <w:ilvl w:val="1"/>
-          <w:numId w:val="10"/>
-        </w:numPr>
-      </w:pPr>
-      <w:r>
-        <w:t>phone_number: Số điện thoại liên lạc.</w:t>
-      </w:r>
-    </w:p>
-    <w:p>
-      <w:pPr>
-        <w:pStyle w:val="-"/>
-        <w:numPr>
-          <w:ilvl w:val="1"/>
-          <w:numId w:val="10"/>
-        </w:numPr>
-      </w:pPr>
-      <w:r>
-        <w:t>occupation: Nghề nghiệp.</w:t>
-      </w:r>
-    </w:p>
-    <w:p>
-      <w:pPr>
-        <w:pStyle w:val="-"/>
-        <w:numPr>
-          <w:ilvl w:val="1"/>
-          <w:numId w:val="10"/>
-        </w:numPr>
-      </w:pPr>
-      <w:r>
-        <w:t>date_of_death: Ngày mất (nếu có).</w:t>
-      </w:r>
-    </w:p>
-    <w:p>
-      <w:pPr>
-        <w:pStyle w:val="-"/>
-        <w:numPr>
-          <w:ilvl w:val="1"/>
-          <w:numId w:val="10"/>
-        </w:numPr>
-      </w:pPr>
-      <w:r>
-        <w:t>biography: Tiểu sử ngắn gọn.</w:t>
-      </w:r>
-    </w:p>
-    <w:p>
-      <w:pPr>
-        <w:pStyle w:val="-"/>
-      </w:pPr>
-      <w:r>
-        <w:t>Relationships:</w:t>
-      </w:r>
-    </w:p>
-    <w:p>
-      <w:pPr>
-        <w:pStyle w:val="-"/>
-        <w:numPr>
-          <w:ilvl w:val="1"/>
-          <w:numId w:val="10"/>
-        </w:numPr>
-      </w:pPr>
-      <w:r>
-        <w:t>PARENT_OF (Cha mẹ của): Liên kết giữa cha mẹ và con cái.</w:t>
-      </w:r>
-    </w:p>
-    <w:p>
-      <w:pPr>
-        <w:pStyle w:val="-"/>
-        <w:numPr>
-          <w:ilvl w:val="1"/>
-          <w:numId w:val="10"/>
-        </w:numPr>
-      </w:pPr>
-      <w:r>
         <w:t>MARRIED_TO (Kết hôn với): Liên kết giữa hai người đã kết hôn.</w:t>
       </w:r>
       <w:r>
@@ -1627,6 +1855,9 @@
         <w:jc w:val="center"/>
       </w:pPr>
       <w:r>
+        <w:rPr>
+          <w:noProof/>
+        </w:rPr>
         <w:drawing>
           <wp:inline distT="0" distB="0" distL="0" distR="0" wp14:anchorId="7AD7F0BA" wp14:editId="4A233827">
             <wp:extent cx="3330229" cy="4320914"/>
@@ -1668,7 +1899,7 @@
       <w:pPr>
         <w:pStyle w:val="Muc11"/>
       </w:pPr>
-      <w:bookmarkStart w:id="4" w:name="_Toc179457388"/>
+      <w:bookmarkStart w:id="4" w:name="_Toc180097989"/>
       <w:r>
         <w:t>Xây dựng cơ sở dữ liệu dựa vào mô hình đã thiết kế</w:t>
       </w:r>
@@ -2841,7 +3072,7 @@
       <w:pPr>
         <w:pStyle w:val="Chuong"/>
       </w:pPr>
-      <w:bookmarkStart w:id="5" w:name="_Toc179457389"/>
+      <w:bookmarkStart w:id="5" w:name="_Toc180097990"/>
       <w:r>
         <w:t>KHAI THÁC DỮ LIỆU</w:t>
       </w:r>
@@ -2851,7 +3082,7 @@
       <w:pPr>
         <w:pStyle w:val="Muc11"/>
       </w:pPr>
-      <w:bookmarkStart w:id="6" w:name="_Toc179457390"/>
+      <w:bookmarkStart w:id="6" w:name="_Toc180097991"/>
       <w:r>
         <w:t>Các y</w:t>
       </w:r>
@@ -3194,12 +3425,24 @@
         <w:rPr>
           <w:b/>
         </w:rPr>
-        <w:t xml:space="preserve">Yêu cầu 5: </w:t>
+        <w:t>Yêu cầ</w:t>
       </w:r>
       <w:r>
         <w:rPr>
           <w:b/>
         </w:rPr>
+        <w:t>u 4</w:t>
+      </w:r>
+      <w:r>
+        <w:rPr>
+          <w:b/>
+        </w:rPr>
+        <w:t xml:space="preserve">: </w:t>
+      </w:r>
+      <w:r>
+        <w:rPr>
+          <w:b/>
+        </w:rPr>
         <w:t>Tìm kiếm gia đình có mối quan hệ kế</w:t>
       </w:r>
       <w:r>
@@ -3252,7 +3495,13 @@
         <w:rPr>
           <w:b/>
         </w:rPr>
-        <w:t xml:space="preserve">Yêu cầu 6: Tìm </w:t>
+        <w:t>Yêu cầu 5</w:t>
+      </w:r>
+      <w:r>
+        <w:rPr>
+          <w:b/>
+        </w:rPr>
+        <w:t xml:space="preserve">: Tìm </w:t>
       </w:r>
       <w:r>
         <w:rPr>
@@ -3297,7 +3546,13 @@
         <w:rPr>
           <w:b/>
         </w:rPr>
-        <w:t>Yêu cầu 7: Đếm số lượng con cái của từng thành viên thuộc về người dùng user1.</w:t>
+        <w:t>Yêu cầu 6</w:t>
+      </w:r>
+      <w:r>
+        <w:rPr>
+          <w:b/>
+        </w:rPr>
+        <w:t>: Đếm số lượng con cái của từng thành viên thuộc về người dùng user1.</w:t>
       </w:r>
     </w:p>
     <w:p>
@@ -3351,13 +3606,13 @@
         <w:rPr>
           <w:b/>
         </w:rPr>
-        <w:t xml:space="preserve">Yêu cầu 8: </w:t>
+        <w:t>Yêu cầu 7</w:t>
       </w:r>
       <w:r>
         <w:rPr>
           <w:b/>
         </w:rPr>
-        <w:t xml:space="preserve">Hiển thị tất cả các mối quan hệ hôn nhân của người dùng </w:t>
+        <w:t xml:space="preserve">: Hiển thị tất cả các mối quan hệ hôn nhân của người dùng </w:t>
       </w:r>
       <w:r>
         <w:rPr>
@@ -3430,12 +3685,18 @@
         <w:rPr>
           <w:b/>
         </w:rPr>
-        <w:t>Yêu cầu 9:</w:t>
+        <w:t>Yêu cầu 8</w:t>
       </w:r>
       <w:r>
         <w:rPr>
           <w:b/>
         </w:rPr>
+        <w:t>:</w:t>
+      </w:r>
+      <w:r>
+        <w:rPr>
+          <w:b/>
+        </w:rPr>
         <w:t xml:space="preserve"> Tìm ông bà của Nguyễn Văn Minh</w:t>
       </w:r>
       <w:r>
@@ -3496,12 +3757,18 @@
         <w:rPr>
           <w:b/>
         </w:rPr>
-        <w:t>Yêu cấu 10:</w:t>
+        <w:t>Yêu cấu 9</w:t>
       </w:r>
       <w:r>
         <w:rPr>
           <w:b/>
         </w:rPr>
+        <w:t>:</w:t>
+      </w:r>
+      <w:r>
+        <w:rPr>
+          <w:b/>
+        </w:rPr>
         <w:t xml:space="preserve"> Hiển thị tất cả thành viên có nghề nghiệp là Kỹ sư</w:t>
       </w:r>
       <w:r>
@@ -3510,42 +3777,40 @@
         </w:rPr>
         <w:t>.</w:t>
       </w:r>
-      <w:bookmarkStart w:id="7" w:name="_GoBack"/>
+    </w:p>
+    <w:p>
+      <w:pPr>
+        <w:pStyle w:val="noidung0"/>
+      </w:pPr>
+      <w:r>
+        <w:t>MATCH (</w:t>
+      </w:r>
+      <w:proofErr w:type="gramStart"/>
+      <w:r>
+        <w:t>p:Person</w:t>
+      </w:r>
+      <w:proofErr w:type="gramEnd"/>
+      <w:r>
+        <w:t xml:space="preserve"> {occupation: 'Kỹ sư'})</w:t>
+      </w:r>
+    </w:p>
+    <w:p>
+      <w:pPr>
+        <w:pStyle w:val="noidung0"/>
+      </w:pPr>
+      <w:r>
+        <w:t>RETURN p</w:t>
+      </w:r>
+    </w:p>
+    <w:p>
+      <w:pPr>
+        <w:pStyle w:val="Muc11"/>
+      </w:pPr>
+      <w:bookmarkStart w:id="7" w:name="_Toc180097992"/>
+      <w:r>
+        <w:t>Sao lưu và phục hồi cơ sở dữ liệu</w:t>
+      </w:r>
       <w:bookmarkEnd w:id="7"/>
-    </w:p>
-    <w:p>
-      <w:pPr>
-        <w:pStyle w:val="noidung0"/>
-      </w:pPr>
-      <w:r>
-        <w:t>MATCH (</w:t>
-      </w:r>
-      <w:proofErr w:type="gramStart"/>
-      <w:r>
-        <w:t>p:Person</w:t>
-      </w:r>
-      <w:proofErr w:type="gramEnd"/>
-      <w:r>
-        <w:t xml:space="preserve"> {occupation: 'Kỹ sư'})</w:t>
-      </w:r>
-    </w:p>
-    <w:p>
-      <w:pPr>
-        <w:pStyle w:val="noidung0"/>
-      </w:pPr>
-      <w:r>
-        <w:t>RETURN p</w:t>
-      </w:r>
-    </w:p>
-    <w:p>
-      <w:pPr>
-        <w:pStyle w:val="Muc11"/>
-      </w:pPr>
-      <w:bookmarkStart w:id="8" w:name="_Toc179457391"/>
-      <w:r>
-        <w:t>Sao lưu và phục hồi cơ sở dữ liệu</w:t>
-      </w:r>
-      <w:bookmarkEnd w:id="8"/>
     </w:p>
     <w:p>
       <w:pPr>
@@ -3966,10 +4231,330 @@
           <w:szCs w:val="22"/>
         </w:rPr>
       </w:pPr>
+      <w:r>
+        <w:rPr>
+          <w:rFonts w:eastAsia="Calibri"/>
+          <w:b/>
+          <w:szCs w:val="22"/>
+        </w:rPr>
+        <w:br w:type="page"/>
+      </w:r>
+      <w:bookmarkStart w:id="8" w:name="_GoBack"/>
+      <w:bookmarkEnd w:id="8"/>
+    </w:p>
+    <w:p>
+      <w:pPr>
+        <w:pStyle w:val="Chuong"/>
+      </w:pPr>
+      <w:bookmarkStart w:id="9" w:name="_Toc180097993"/>
+      <w:r>
+        <w:lastRenderedPageBreak/>
+        <w:t>ỨNG DỤNG</w:t>
+      </w:r>
+      <w:bookmarkEnd w:id="9"/>
+    </w:p>
+    <w:p>
+      <w:pPr>
+        <w:pStyle w:val="Muc11"/>
+      </w:pPr>
+      <w:bookmarkStart w:id="10" w:name="_Toc180097994"/>
+      <w:r>
+        <w:t>Giao diện chính và các chức năng quản lý</w:t>
+      </w:r>
+      <w:bookmarkEnd w:id="10"/>
+    </w:p>
+    <w:p>
+      <w:pPr>
+        <w:pStyle w:val="noidung0"/>
+        <w:rPr>
+          <w:rFonts w:eastAsia="Calibri"/>
+        </w:rPr>
+      </w:pPr>
+      <w:r>
+        <w:rPr>
+          <w:rFonts w:eastAsia="Calibri"/>
+        </w:rPr>
+        <w:t>Giao diện quản lý danh sách thành viên:</w:t>
+      </w:r>
+    </w:p>
+    <w:p>
+      <w:pPr>
+        <w:pStyle w:val="noidung0"/>
+        <w:rPr>
+          <w:rFonts w:eastAsia="Calibri"/>
+        </w:rPr>
+      </w:pPr>
+      <w:r>
+        <w:rPr>
+          <w:rFonts w:eastAsia="Calibri"/>
+          <w:noProof/>
+        </w:rPr>
+        <w:drawing>
+          <wp:inline distT="0" distB="0" distL="0" distR="0" wp14:anchorId="7F5041F0" wp14:editId="06ADBA02">
+            <wp:extent cx="6156960" cy="3081534"/>
+            <wp:effectExtent l="0" t="0" r="0" b="5080"/>
+            <wp:docPr id="5" name="Picture 5"/>
+            <wp:cNvGraphicFramePr>
+              <a:graphicFrameLocks xmlns:a="http://schemas.openxmlformats.org/drawingml/2006/main" noChangeAspect="1"/>
+            </wp:cNvGraphicFramePr>
+            <a:graphic xmlns:a="http://schemas.openxmlformats.org/drawingml/2006/main">
+              <a:graphicData uri="http://schemas.openxmlformats.org/drawingml/2006/picture">
+                <pic:pic xmlns:pic="http://schemas.openxmlformats.org/drawingml/2006/picture">
+                  <pic:nvPicPr>
+                    <pic:cNvPr id="1" name=""/>
+                    <pic:cNvPicPr/>
+                  </pic:nvPicPr>
+                  <pic:blipFill>
+                    <a:blip r:embed="rId13"/>
+                    <a:stretch>
+                      <a:fillRect/>
+                    </a:stretch>
+                  </pic:blipFill>
+                  <pic:spPr>
+                    <a:xfrm>
+                      <a:off x="0" y="0"/>
+                      <a:ext cx="6187657" cy="3096898"/>
+                    </a:xfrm>
+                    <a:prstGeom prst="rect">
+                      <a:avLst/>
+                    </a:prstGeom>
+                  </pic:spPr>
+                </pic:pic>
+              </a:graphicData>
+            </a:graphic>
+          </wp:inline>
+        </w:drawing>
+      </w:r>
+    </w:p>
+    <w:p>
+      <w:pPr>
+        <w:pStyle w:val="noidung0"/>
+        <w:rPr>
+          <w:rFonts w:eastAsia="Calibri"/>
+        </w:rPr>
+      </w:pPr>
+      <w:r>
+        <w:rPr>
+          <w:rFonts w:eastAsia="Calibri"/>
+        </w:rPr>
+        <w:t>Với các chức năng xem thông chi tiết một thành viên, tìm kiếm, sửa thông tin, xóa và xuất ra file excel.</w:t>
+      </w:r>
+      <w:r>
+        <w:rPr>
+          <w:rFonts w:eastAsia="Calibri"/>
+        </w:rPr>
+        <w:br w:type="page"/>
+      </w:r>
+    </w:p>
+    <w:p>
+      <w:pPr>
+        <w:pStyle w:val="noidung0"/>
+        <w:rPr>
+          <w:rFonts w:eastAsia="Calibri"/>
+        </w:rPr>
+      </w:pPr>
+      <w:r>
+        <w:rPr>
+          <w:rFonts w:eastAsia="Calibri"/>
+        </w:rPr>
+        <w:lastRenderedPageBreak/>
+        <w:t>Giao diện quản lý cây gia phả</w:t>
+      </w:r>
+      <w:r>
+        <w:rPr>
+          <w:rFonts w:eastAsia="Calibri"/>
+        </w:rPr>
+        <w:t>:</w:t>
+      </w:r>
+    </w:p>
+    <w:p>
+      <w:pPr>
+        <w:pStyle w:val="noidung0"/>
+        <w:rPr>
+          <w:rFonts w:eastAsia="Calibri"/>
+        </w:rPr>
+      </w:pPr>
+      <w:r>
+        <w:rPr>
+          <w:rFonts w:eastAsia="Calibri"/>
+          <w:noProof/>
+        </w:rPr>
+        <w:drawing>
+          <wp:inline distT="0" distB="0" distL="0" distR="0" wp14:anchorId="584107BA" wp14:editId="40AF1DB0">
+            <wp:extent cx="6129018" cy="3787140"/>
+            <wp:effectExtent l="0" t="0" r="5715" b="3810"/>
+            <wp:docPr id="6" name="Picture 6"/>
+            <wp:cNvGraphicFramePr>
+              <a:graphicFrameLocks xmlns:a="http://schemas.openxmlformats.org/drawingml/2006/main" noChangeAspect="1"/>
+            </wp:cNvGraphicFramePr>
+            <a:graphic xmlns:a="http://schemas.openxmlformats.org/drawingml/2006/main">
+              <a:graphicData uri="http://schemas.openxmlformats.org/drawingml/2006/picture">
+                <pic:pic xmlns:pic="http://schemas.openxmlformats.org/drawingml/2006/picture">
+                  <pic:nvPicPr>
+                    <pic:cNvPr id="1" name=""/>
+                    <pic:cNvPicPr/>
+                  </pic:nvPicPr>
+                  <pic:blipFill>
+                    <a:blip r:embed="rId14"/>
+                    <a:stretch>
+                      <a:fillRect/>
+                    </a:stretch>
+                  </pic:blipFill>
+                  <pic:spPr>
+                    <a:xfrm>
+                      <a:off x="0" y="0"/>
+                      <a:ext cx="6135303" cy="3791023"/>
+                    </a:xfrm>
+                    <a:prstGeom prst="rect">
+                      <a:avLst/>
+                    </a:prstGeom>
+                  </pic:spPr>
+                </pic:pic>
+              </a:graphicData>
+            </a:graphic>
+          </wp:inline>
+        </w:drawing>
+      </w:r>
+    </w:p>
+    <w:p>
+      <w:pPr>
+        <w:pStyle w:val="noidung0"/>
+        <w:rPr>
+          <w:rFonts w:eastAsia="Calibri"/>
+        </w:rPr>
+      </w:pPr>
+      <w:r>
+        <w:rPr>
+          <w:rFonts w:eastAsia="Calibri"/>
+        </w:rPr>
+        <w:t xml:space="preserve">Với các chức năng tìm kiếm cây gia phả của một người </w:t>
+      </w:r>
+      <w:r>
+        <w:rPr>
+          <w:rFonts w:eastAsia="Calibri"/>
+        </w:rPr>
+        <w:t>theo cây gia phả của người dùng đang đăng nhập. Xem chi tiết thông tin của thành vien được chọn.</w:t>
+      </w:r>
+    </w:p>
+    <w:p>
+      <w:pPr>
+        <w:pStyle w:val="noidung0"/>
+        <w:rPr>
+          <w:rFonts w:eastAsia="Calibri"/>
+        </w:rPr>
+      </w:pPr>
+      <w:r>
+        <w:rPr>
+          <w:rFonts w:eastAsia="Calibri"/>
+        </w:rPr>
+        <w:t>Giao diện thêm thành viên</w:t>
+      </w:r>
+      <w:r>
+        <w:rPr>
+          <w:rFonts w:eastAsia="Calibri"/>
+        </w:rPr>
+        <w:t>:</w:t>
+      </w:r>
+    </w:p>
+    <w:p>
+      <w:pPr>
+        <w:pStyle w:val="noidung0"/>
+        <w:rPr>
+          <w:rFonts w:eastAsia="Calibri"/>
+        </w:rPr>
+      </w:pPr>
+      <w:r>
+        <w:rPr>
+          <w:rFonts w:eastAsia="Calibri"/>
+          <w:noProof/>
+        </w:rPr>
+        <w:drawing>
+          <wp:inline distT="0" distB="0" distL="0" distR="0" wp14:anchorId="209DAB77" wp14:editId="4A186896">
+            <wp:extent cx="6233160" cy="2710816"/>
+            <wp:effectExtent l="0" t="0" r="0" b="0"/>
+            <wp:docPr id="7" name="Picture 7"/>
+            <wp:cNvGraphicFramePr>
+              <a:graphicFrameLocks xmlns:a="http://schemas.openxmlformats.org/drawingml/2006/main" noChangeAspect="1"/>
+            </wp:cNvGraphicFramePr>
+            <a:graphic xmlns:a="http://schemas.openxmlformats.org/drawingml/2006/main">
+              <a:graphicData uri="http://schemas.openxmlformats.org/drawingml/2006/picture">
+                <pic:pic xmlns:pic="http://schemas.openxmlformats.org/drawingml/2006/picture">
+                  <pic:nvPicPr>
+                    <pic:cNvPr id="1" name=""/>
+                    <pic:cNvPicPr/>
+                  </pic:nvPicPr>
+                  <pic:blipFill>
+                    <a:blip r:embed="rId15"/>
+                    <a:stretch>
+                      <a:fillRect/>
+                    </a:stretch>
+                  </pic:blipFill>
+                  <pic:spPr>
+                    <a:xfrm>
+                      <a:off x="0" y="0"/>
+                      <a:ext cx="6256907" cy="2721144"/>
+                    </a:xfrm>
+                    <a:prstGeom prst="rect">
+                      <a:avLst/>
+                    </a:prstGeom>
+                  </pic:spPr>
+                </pic:pic>
+              </a:graphicData>
+            </a:graphic>
+          </wp:inline>
+        </w:drawing>
+      </w:r>
+    </w:p>
+    <w:p>
+      <w:pPr>
+        <w:pStyle w:val="noidung0"/>
+        <w:rPr>
+          <w:rFonts w:eastAsia="Calibri"/>
+        </w:rPr>
+      </w:pPr>
+      <w:r>
+        <w:rPr>
+          <w:rFonts w:eastAsia="Calibri"/>
+        </w:rPr>
+        <w:t>Với các chức năng nhập thông tin thành viên sau đó nếu không chọn mối quan hệ với thành viên nào hết thì sẽ tạo ra node thành viên, nếu muốn tạo mối liên kết thì chọn vào combobox.</w:t>
+      </w:r>
+      <w:r>
+        <w:rPr>
+          <w:rFonts w:eastAsia="Calibri"/>
+        </w:rPr>
+        <w:br w:type="page"/>
+      </w:r>
+    </w:p>
+    <w:p>
+      <w:pPr>
+        <w:pStyle w:val="Muc11"/>
+      </w:pPr>
+      <w:bookmarkStart w:id="11" w:name="_Toc180097995"/>
+      <w:r>
+        <w:lastRenderedPageBreak/>
+        <w:t>Cài đặt</w:t>
+      </w:r>
+      <w:bookmarkEnd w:id="11"/>
+    </w:p>
+    <w:p>
+      <w:pPr>
+        <w:pStyle w:val="noidung0"/>
+      </w:pPr>
+      <w:r>
+        <w:t>Sử dụng lệnh đã thiết kế để cài đặt cơ sở dữ liệu bằng neo4j sau đó đổi mật khẩu ở chuỗi connection trong code để kết nối đến cơ sở dữ liệu và chạy hệ thống.</w:t>
+      </w:r>
+    </w:p>
+    <w:p>
+      <w:pPr>
+        <w:pStyle w:val="noidung0"/>
+        <w:rPr>
+          <w:rFonts w:eastAsia="Calibri"/>
+        </w:rPr>
+      </w:pPr>
     </w:p>
     <w:sectPr>
-      <w:headerReference w:type="default" r:id="rId13"/>
-      <w:footerReference w:type="default" r:id="rId14"/>
+      <w:headerReference w:type="default" r:id="rId16"/>
+      <w:footerReference w:type="default" r:id="rId17"/>
       <w:pgSz w:w="11906" w:h="16838" w:code="9"/>
       <w:pgMar w:top="1134" w:right="1134" w:bottom="1134" w:left="1701" w:header="567" w:footer="567" w:gutter="0"/>
       <w:pgBorders w:display="firstPage" w:offsetFrom="page">
@@ -4055,7 +4640,7 @@
           <w:rPr>
             <w:noProof/>
           </w:rPr>
-          <w:t>10</w:t>
+          <w:t>1</w:t>
         </w:r>
         <w:r>
           <w:rPr>
@@ -4141,7 +4726,7 @@
         <v:path o:extrusionok="f" gradientshapeok="t" o:connecttype="rect"/>
         <o:lock v:ext="edit" aspectratio="t"/>
       </v:shapetype>
-      <v:shape id="_x0000_i1073" type="#_x0000_t75" style="width:11.4pt;height:11.4pt" o:bullet="t">
+      <v:shape id="_x0000_i1031" type="#_x0000_t75" style="width:11.4pt;height:11.4pt" o:bullet="t">
         <v:imagedata r:id="rId1" o:title="mso9FBA"/>
       </v:shape>
     </w:pict>
@@ -10446,7 +11031,7 @@
 </file>
 
 <file path=customXml/itemProps1.xml><?xml version="1.0" encoding="utf-8"?>
-<ds:datastoreItem xmlns:ds="http://schemas.openxmlformats.org/officeDocument/2006/customXml" ds:itemID="{76499A03-5B00-4322-842A-E1A9CE874CAD}">
+<ds:datastoreItem xmlns:ds="http://schemas.openxmlformats.org/officeDocument/2006/customXml" ds:itemID="{967ADE23-DA6F-48A3-AC3F-127AEB5785A9}">
   <ds:schemaRefs>
     <ds:schemaRef ds:uri="http://schemas.openxmlformats.org/officeDocument/2006/bibliography"/>
   </ds:schemaRefs>

</xml_diff>

<commit_message>
create register form and md5 password
</commit_message>
<xml_diff>
--- a/Nhom16.docx
+++ b/Nhom16.docx
@@ -1942,7 +1942,10 @@
         <w:pStyle w:val="noidung0"/>
       </w:pPr>
       <w:r>
-        <w:t xml:space="preserve">    password: '123'</w:t>
+        <w:t xml:space="preserve">    password: </w:t>
+      </w:r>
+      <w:r>
+        <w:t>'202cb962ac59075b964b07152d234b70'</w:t>
       </w:r>
     </w:p>
     <w:p>
@@ -2731,8 +2734,13 @@
         <w:pStyle w:val="noidung0"/>
       </w:pPr>
       <w:r>
-        <w:t xml:space="preserve">    password: '456'</w:t>
-      </w:r>
+        <w:t xml:space="preserve">    password: </w:t>
+      </w:r>
+      <w:r>
+        <w:t>'250cf8b51c773f3f8dc8b4be867a9a02'</w:t>
+      </w:r>
+      <w:bookmarkStart w:id="5" w:name="_GoBack"/>
+      <w:bookmarkEnd w:id="5"/>
     </w:p>
     <w:p>
       <w:pPr>
@@ -3072,17 +3080,17 @@
       <w:pPr>
         <w:pStyle w:val="Chuong"/>
       </w:pPr>
-      <w:bookmarkStart w:id="5" w:name="_Toc180097990"/>
+      <w:bookmarkStart w:id="6" w:name="_Toc180097990"/>
       <w:r>
         <w:t>KHAI THÁC DỮ LIỆU</w:t>
       </w:r>
-      <w:bookmarkEnd w:id="5"/>
+      <w:bookmarkEnd w:id="6"/>
     </w:p>
     <w:p>
       <w:pPr>
         <w:pStyle w:val="Muc11"/>
       </w:pPr>
-      <w:bookmarkStart w:id="6" w:name="_Toc180097991"/>
+      <w:bookmarkStart w:id="7" w:name="_Toc180097991"/>
       <w:r>
         <w:t>Các y</w:t>
       </w:r>
@@ -3116,7 +3124,7 @@
       <w:r>
         <w:t>ương ứng</w:t>
       </w:r>
-      <w:bookmarkEnd w:id="6"/>
+      <w:bookmarkEnd w:id="7"/>
     </w:p>
     <w:p>
       <w:pPr>
@@ -3806,11 +3814,11 @@
       <w:pPr>
         <w:pStyle w:val="Muc11"/>
       </w:pPr>
-      <w:bookmarkStart w:id="7" w:name="_Toc180097992"/>
+      <w:bookmarkStart w:id="8" w:name="_Toc180097992"/>
       <w:r>
         <w:t>Sao lưu và phục hồi cơ sở dữ liệu</w:t>
       </w:r>
-      <w:bookmarkEnd w:id="7"/>
+      <w:bookmarkEnd w:id="8"/>
     </w:p>
     <w:p>
       <w:pPr>
@@ -4239,8 +4247,6 @@
         </w:rPr>
         <w:br w:type="page"/>
       </w:r>
-      <w:bookmarkStart w:id="8" w:name="_GoBack"/>
-      <w:bookmarkEnd w:id="8"/>
     </w:p>
     <w:p>
       <w:pPr>
@@ -4640,7 +4646,7 @@
           <w:rPr>
             <w:noProof/>
           </w:rPr>
-          <w:t>1</w:t>
+          <w:t>15</w:t>
         </w:r>
         <w:r>
           <w:rPr>
@@ -4726,7 +4732,7 @@
         <v:path o:extrusionok="f" gradientshapeok="t" o:connecttype="rect"/>
         <o:lock v:ext="edit" aspectratio="t"/>
       </v:shapetype>
-      <v:shape id="_x0000_i1031" type="#_x0000_t75" style="width:11.4pt;height:11.4pt" o:bullet="t">
+      <v:shape id="_x0000_i1027" type="#_x0000_t75" style="width:11.4pt;height:11.4pt" o:bullet="t">
         <v:imagedata r:id="rId1" o:title="mso9FBA"/>
       </v:shape>
     </w:pict>
@@ -11031,7 +11037,7 @@
 </file>
 
 <file path=customXml/itemProps1.xml><?xml version="1.0" encoding="utf-8"?>
-<ds:datastoreItem xmlns:ds="http://schemas.openxmlformats.org/officeDocument/2006/customXml" ds:itemID="{967ADE23-DA6F-48A3-AC3F-127AEB5785A9}">
+<ds:datastoreItem xmlns:ds="http://schemas.openxmlformats.org/officeDocument/2006/customXml" ds:itemID="{4A8381A3-9A1D-4285-8AE0-7FDB9D541A5B}">
   <ds:schemaRefs>
     <ds:schemaRef ds:uri="http://schemas.openxmlformats.org/officeDocument/2006/bibliography"/>
   </ds:schemaRefs>

</xml_diff>